<commit_message>
removed blank page, fixed conformance section
</commit_message>
<xml_diff>
--- a/documents/DRAFT-cybox-v2.1.1-wd01-part10-account.docx
+++ b/documents/DRAFT-cybox-v2.1.1-wd01-part10-account.docx
@@ -11,6 +11,7 @@
           <w:szCs w:val="28"/>
         </w:rPr>
       </w:pPr>
+      <w:proofErr w:type="spellStart"/>
       <w:r>
         <w:rPr>
           <w:sz w:val="28"/>
@@ -26,6 +27,7 @@
         </w:rPr>
         <w:t>TM</w:t>
       </w:r>
+      <w:proofErr w:type="spellEnd"/>
       <w:r>
         <w:rPr>
           <w:sz w:val="28"/>
@@ -722,6 +724,7 @@
           <w:tab w:val="num" w:pos="1440"/>
         </w:tabs>
       </w:pPr>
+      <w:proofErr w:type="spellStart"/>
       <w:r>
         <w:rPr>
           <w:i/>
@@ -735,6 +738,7 @@
         </w:rPr>
         <w:t>TM</w:t>
       </w:r>
+      <w:proofErr w:type="spellEnd"/>
       <w:r>
         <w:rPr>
           <w:i/>
@@ -790,6 +794,7 @@
           <w:tab w:val="num" w:pos="1440"/>
         </w:tabs>
       </w:pPr>
+      <w:proofErr w:type="spellStart"/>
       <w:r>
         <w:rPr>
           <w:i/>
@@ -803,6 +808,7 @@
         </w:rPr>
         <w:t>TM</w:t>
       </w:r>
+      <w:proofErr w:type="spellEnd"/>
       <w:r>
         <w:rPr>
           <w:i/>
@@ -855,6 +861,7 @@
           <w:tab w:val="num" w:pos="1440"/>
         </w:tabs>
       </w:pPr>
+      <w:proofErr w:type="spellStart"/>
       <w:r>
         <w:rPr>
           <w:i/>
@@ -868,6 +875,7 @@
         </w:rPr>
         <w:t>TM</w:t>
       </w:r>
+      <w:proofErr w:type="spellEnd"/>
       <w:r>
         <w:rPr>
           <w:i/>
@@ -920,6 +928,7 @@
           <w:tab w:val="num" w:pos="1440"/>
         </w:tabs>
       </w:pPr>
+      <w:proofErr w:type="spellStart"/>
       <w:r>
         <w:rPr>
           <w:i/>
@@ -933,6 +942,7 @@
         </w:rPr>
         <w:t>TM</w:t>
       </w:r>
+      <w:proofErr w:type="spellEnd"/>
       <w:r>
         <w:rPr>
           <w:i/>
@@ -985,6 +995,7 @@
           <w:tab w:val="num" w:pos="1440"/>
         </w:tabs>
       </w:pPr>
+      <w:proofErr w:type="spellStart"/>
       <w:r>
         <w:rPr>
           <w:i/>
@@ -998,6 +1009,7 @@
         </w:rPr>
         <w:t>TM</w:t>
       </w:r>
+      <w:proofErr w:type="spellEnd"/>
       <w:r>
         <w:rPr>
           <w:i/>
@@ -1050,6 +1062,7 @@
           <w:tab w:val="num" w:pos="1440"/>
         </w:tabs>
       </w:pPr>
+      <w:proofErr w:type="spellStart"/>
       <w:r>
         <w:rPr>
           <w:i/>
@@ -1063,6 +1076,7 @@
         </w:rPr>
         <w:t>TM</w:t>
       </w:r>
+      <w:proofErr w:type="spellEnd"/>
       <w:r>
         <w:rPr>
           <w:i/>
@@ -1115,6 +1129,7 @@
           <w:tab w:val="num" w:pos="1440"/>
         </w:tabs>
       </w:pPr>
+      <w:proofErr w:type="spellStart"/>
       <w:r>
         <w:rPr>
           <w:i/>
@@ -1128,6 +1143,7 @@
         </w:rPr>
         <w:t>TM</w:t>
       </w:r>
+      <w:proofErr w:type="spellEnd"/>
       <w:r>
         <w:rPr>
           <w:i/>
@@ -1180,6 +1196,7 @@
           <w:tab w:val="num" w:pos="1440"/>
         </w:tabs>
       </w:pPr>
+      <w:proofErr w:type="spellStart"/>
       <w:r>
         <w:rPr>
           <w:i/>
@@ -1193,6 +1210,7 @@
         </w:rPr>
         <w:t>TM</w:t>
       </w:r>
+      <w:proofErr w:type="spellEnd"/>
       <w:r>
         <w:rPr>
           <w:i/>
@@ -1245,6 +1263,7 @@
           <w:tab w:val="num" w:pos="1440"/>
         </w:tabs>
       </w:pPr>
+      <w:proofErr w:type="spellStart"/>
       <w:r>
         <w:rPr>
           <w:i/>
@@ -1258,6 +1277,7 @@
         </w:rPr>
         <w:t>TM</w:t>
       </w:r>
+      <w:proofErr w:type="spellEnd"/>
       <w:r>
         <w:rPr>
           <w:i/>
@@ -1310,6 +1330,7 @@
           <w:tab w:val="num" w:pos="1440"/>
         </w:tabs>
       </w:pPr>
+      <w:proofErr w:type="spellStart"/>
       <w:r>
         <w:rPr>
           <w:i/>
@@ -1323,6 +1344,7 @@
         </w:rPr>
         <w:t>TM</w:t>
       </w:r>
+      <w:proofErr w:type="spellEnd"/>
       <w:r>
         <w:rPr>
           <w:i/>
@@ -1375,6 +1397,7 @@
           <w:tab w:val="num" w:pos="1440"/>
         </w:tabs>
       </w:pPr>
+      <w:proofErr w:type="spellStart"/>
       <w:r>
         <w:rPr>
           <w:i/>
@@ -1388,6 +1411,7 @@
         </w:rPr>
         <w:t>TM</w:t>
       </w:r>
+      <w:proofErr w:type="spellEnd"/>
       <w:r>
         <w:rPr>
           <w:i/>
@@ -1440,6 +1464,7 @@
           <w:tab w:val="num" w:pos="1440"/>
         </w:tabs>
       </w:pPr>
+      <w:proofErr w:type="spellStart"/>
       <w:r>
         <w:rPr>
           <w:i/>
@@ -1453,6 +1478,7 @@
         </w:rPr>
         <w:t>TM</w:t>
       </w:r>
+      <w:proofErr w:type="spellEnd"/>
       <w:r>
         <w:rPr>
           <w:i/>
@@ -1505,6 +1531,7 @@
           <w:tab w:val="num" w:pos="1440"/>
         </w:tabs>
       </w:pPr>
+      <w:proofErr w:type="spellStart"/>
       <w:r>
         <w:rPr>
           <w:i/>
@@ -1518,6 +1545,7 @@
         </w:rPr>
         <w:t>TM</w:t>
       </w:r>
+      <w:proofErr w:type="spellEnd"/>
       <w:r>
         <w:rPr>
           <w:i/>
@@ -1570,6 +1598,7 @@
           <w:tab w:val="num" w:pos="1440"/>
         </w:tabs>
       </w:pPr>
+      <w:proofErr w:type="spellStart"/>
       <w:r>
         <w:rPr>
           <w:i/>
@@ -1583,6 +1612,7 @@
         </w:rPr>
         <w:t>TM</w:t>
       </w:r>
+      <w:proofErr w:type="spellEnd"/>
       <w:r>
         <w:rPr>
           <w:i/>
@@ -1635,6 +1665,7 @@
           <w:tab w:val="num" w:pos="1440"/>
         </w:tabs>
       </w:pPr>
+      <w:proofErr w:type="spellStart"/>
       <w:r>
         <w:rPr>
           <w:i/>
@@ -1648,6 +1679,7 @@
         </w:rPr>
         <w:t>TM</w:t>
       </w:r>
+      <w:proofErr w:type="spellEnd"/>
       <w:r>
         <w:rPr>
           <w:i/>
@@ -1688,6 +1720,7 @@
           <w:tab w:val="num" w:pos="1440"/>
         </w:tabs>
       </w:pPr>
+      <w:proofErr w:type="spellStart"/>
       <w:r>
         <w:rPr>
           <w:i/>
@@ -1701,6 +1734,7 @@
         </w:rPr>
         <w:t>TM</w:t>
       </w:r>
+      <w:proofErr w:type="spellEnd"/>
       <w:r>
         <w:rPr>
           <w:i/>
@@ -1753,6 +1787,7 @@
           <w:tab w:val="num" w:pos="1440"/>
         </w:tabs>
       </w:pPr>
+      <w:proofErr w:type="spellStart"/>
       <w:r>
         <w:rPr>
           <w:i/>
@@ -1766,6 +1801,7 @@
         </w:rPr>
         <w:t>TM</w:t>
       </w:r>
+      <w:proofErr w:type="spellEnd"/>
       <w:r>
         <w:rPr>
           <w:i/>
@@ -1818,6 +1854,7 @@
           <w:tab w:val="num" w:pos="1440"/>
         </w:tabs>
       </w:pPr>
+      <w:proofErr w:type="spellStart"/>
       <w:r>
         <w:rPr>
           <w:i/>
@@ -1831,6 +1868,7 @@
         </w:rPr>
         <w:t>TM</w:t>
       </w:r>
+      <w:proofErr w:type="spellEnd"/>
       <w:r>
         <w:rPr>
           <w:i/>
@@ -1883,6 +1921,7 @@
           <w:tab w:val="num" w:pos="1440"/>
         </w:tabs>
       </w:pPr>
+      <w:proofErr w:type="spellStart"/>
       <w:r>
         <w:rPr>
           <w:i/>
@@ -1896,6 +1935,7 @@
         </w:rPr>
         <w:t>TM</w:t>
       </w:r>
+      <w:proofErr w:type="spellEnd"/>
       <w:r>
         <w:rPr>
           <w:i/>
@@ -1948,6 +1988,7 @@
           <w:tab w:val="num" w:pos="1440"/>
         </w:tabs>
       </w:pPr>
+      <w:proofErr w:type="spellStart"/>
       <w:r>
         <w:rPr>
           <w:i/>
@@ -1961,6 +2002,7 @@
         </w:rPr>
         <w:t>TM</w:t>
       </w:r>
+      <w:proofErr w:type="spellEnd"/>
       <w:r>
         <w:rPr>
           <w:i/>
@@ -2013,6 +2055,7 @@
           <w:tab w:val="num" w:pos="1440"/>
         </w:tabs>
       </w:pPr>
+      <w:proofErr w:type="spellStart"/>
       <w:r>
         <w:rPr>
           <w:i/>
@@ -2026,6 +2069,7 @@
         </w:rPr>
         <w:t>TM</w:t>
       </w:r>
+      <w:proofErr w:type="spellEnd"/>
       <w:r>
         <w:rPr>
           <w:i/>
@@ -2066,6 +2110,7 @@
           <w:tab w:val="num" w:pos="1440"/>
         </w:tabs>
       </w:pPr>
+      <w:proofErr w:type="spellStart"/>
       <w:r>
         <w:rPr>
           <w:i/>
@@ -2079,6 +2124,7 @@
         </w:rPr>
         <w:t>TM</w:t>
       </w:r>
+      <w:proofErr w:type="spellEnd"/>
       <w:r>
         <w:rPr>
           <w:i/>
@@ -2119,6 +2165,7 @@
           <w:tab w:val="num" w:pos="1440"/>
         </w:tabs>
       </w:pPr>
+      <w:proofErr w:type="spellStart"/>
       <w:r>
         <w:rPr>
           <w:i/>
@@ -2132,6 +2179,7 @@
         </w:rPr>
         <w:t>TM</w:t>
       </w:r>
+      <w:proofErr w:type="spellEnd"/>
       <w:r>
         <w:rPr>
           <w:i/>
@@ -2172,6 +2220,7 @@
           <w:tab w:val="num" w:pos="1440"/>
         </w:tabs>
       </w:pPr>
+      <w:proofErr w:type="spellStart"/>
       <w:r>
         <w:rPr>
           <w:i/>
@@ -2185,6 +2234,7 @@
         </w:rPr>
         <w:t>TM</w:t>
       </w:r>
+      <w:proofErr w:type="spellEnd"/>
       <w:r>
         <w:rPr>
           <w:i/>
@@ -2225,6 +2275,7 @@
           <w:tab w:val="num" w:pos="1440"/>
         </w:tabs>
       </w:pPr>
+      <w:proofErr w:type="spellStart"/>
       <w:r>
         <w:rPr>
           <w:i/>
@@ -2238,6 +2289,7 @@
         </w:rPr>
         <w:t>TM</w:t>
       </w:r>
+      <w:proofErr w:type="spellEnd"/>
       <w:r>
         <w:rPr>
           <w:i/>
@@ -2278,6 +2330,7 @@
           <w:tab w:val="num" w:pos="1440"/>
         </w:tabs>
       </w:pPr>
+      <w:proofErr w:type="spellStart"/>
       <w:r>
         <w:rPr>
           <w:i/>
@@ -2292,6 +2345,7 @@
         </w:rPr>
         <w:t>TM</w:t>
       </w:r>
+      <w:proofErr w:type="spellEnd"/>
       <w:r>
         <w:rPr>
           <w:i/>
@@ -2332,6 +2386,7 @@
           <w:tab w:val="num" w:pos="1440"/>
         </w:tabs>
       </w:pPr>
+      <w:proofErr w:type="spellStart"/>
       <w:r>
         <w:rPr>
           <w:i/>
@@ -2345,6 +2400,7 @@
         </w:rPr>
         <w:t>TM</w:t>
       </w:r>
+      <w:proofErr w:type="spellEnd"/>
       <w:r>
         <w:rPr>
           <w:i/>
@@ -2385,6 +2441,7 @@
           <w:tab w:val="num" w:pos="1440"/>
         </w:tabs>
       </w:pPr>
+      <w:proofErr w:type="spellStart"/>
       <w:r>
         <w:rPr>
           <w:i/>
@@ -2398,6 +2455,7 @@
         </w:rPr>
         <w:t>TM</w:t>
       </w:r>
+      <w:proofErr w:type="spellEnd"/>
       <w:r>
         <w:rPr>
           <w:i/>
@@ -2438,6 +2496,7 @@
           <w:tab w:val="num" w:pos="1440"/>
         </w:tabs>
       </w:pPr>
+      <w:proofErr w:type="spellStart"/>
       <w:r>
         <w:rPr>
           <w:i/>
@@ -2451,6 +2510,7 @@
         </w:rPr>
         <w:t>TM</w:t>
       </w:r>
+      <w:proofErr w:type="spellEnd"/>
       <w:r>
         <w:rPr>
           <w:i/>
@@ -2491,6 +2551,7 @@
           <w:tab w:val="num" w:pos="1440"/>
         </w:tabs>
       </w:pPr>
+      <w:proofErr w:type="spellStart"/>
       <w:r>
         <w:rPr>
           <w:i/>
@@ -2504,6 +2565,7 @@
         </w:rPr>
         <w:t>TM</w:t>
       </w:r>
+      <w:proofErr w:type="spellEnd"/>
       <w:r>
         <w:rPr>
           <w:i/>
@@ -2544,6 +2606,7 @@
           <w:tab w:val="num" w:pos="1440"/>
         </w:tabs>
       </w:pPr>
+      <w:proofErr w:type="spellStart"/>
       <w:r>
         <w:rPr>
           <w:i/>
@@ -2557,6 +2620,7 @@
         </w:rPr>
         <w:t>TM</w:t>
       </w:r>
+      <w:proofErr w:type="spellEnd"/>
       <w:r>
         <w:rPr>
           <w:i/>
@@ -2597,6 +2661,7 @@
           <w:tab w:val="num" w:pos="1440"/>
         </w:tabs>
       </w:pPr>
+      <w:proofErr w:type="spellStart"/>
       <w:r>
         <w:rPr>
           <w:i/>
@@ -2610,6 +2675,7 @@
         </w:rPr>
         <w:t>TM</w:t>
       </w:r>
+      <w:proofErr w:type="spellEnd"/>
       <w:r>
         <w:rPr>
           <w:i/>
@@ -2650,6 +2716,7 @@
           <w:tab w:val="num" w:pos="1440"/>
         </w:tabs>
       </w:pPr>
+      <w:proofErr w:type="spellStart"/>
       <w:r>
         <w:rPr>
           <w:i/>
@@ -2663,6 +2730,7 @@
         </w:rPr>
         <w:t>TM</w:t>
       </w:r>
+      <w:proofErr w:type="spellEnd"/>
       <w:r>
         <w:rPr>
           <w:i/>
@@ -2703,6 +2771,7 @@
           <w:tab w:val="num" w:pos="1440"/>
         </w:tabs>
       </w:pPr>
+      <w:proofErr w:type="spellStart"/>
       <w:r>
         <w:rPr>
           <w:i/>
@@ -2716,6 +2785,7 @@
         </w:rPr>
         <w:t>TM</w:t>
       </w:r>
+      <w:proofErr w:type="spellEnd"/>
       <w:r>
         <w:rPr>
           <w:i/>
@@ -2756,6 +2826,7 @@
           <w:tab w:val="num" w:pos="1440"/>
         </w:tabs>
       </w:pPr>
+      <w:proofErr w:type="spellStart"/>
       <w:r>
         <w:rPr>
           <w:i/>
@@ -2769,6 +2840,7 @@
         </w:rPr>
         <w:t>TM</w:t>
       </w:r>
+      <w:proofErr w:type="spellEnd"/>
       <w:r>
         <w:rPr>
           <w:i/>
@@ -2809,6 +2881,7 @@
           <w:tab w:val="num" w:pos="1440"/>
         </w:tabs>
       </w:pPr>
+      <w:proofErr w:type="spellStart"/>
       <w:r>
         <w:rPr>
           <w:i/>
@@ -2822,6 +2895,7 @@
         </w:rPr>
         <w:t>TM</w:t>
       </w:r>
+      <w:proofErr w:type="spellEnd"/>
       <w:r>
         <w:rPr>
           <w:i/>
@@ -2862,6 +2936,7 @@
           <w:tab w:val="num" w:pos="1440"/>
         </w:tabs>
       </w:pPr>
+      <w:proofErr w:type="spellStart"/>
       <w:r>
         <w:rPr>
           <w:i/>
@@ -2875,6 +2950,7 @@
         </w:rPr>
         <w:t>TM</w:t>
       </w:r>
+      <w:proofErr w:type="spellEnd"/>
       <w:r>
         <w:rPr>
           <w:i/>
@@ -2915,6 +2991,7 @@
           <w:tab w:val="num" w:pos="1440"/>
         </w:tabs>
       </w:pPr>
+      <w:proofErr w:type="spellStart"/>
       <w:r>
         <w:rPr>
           <w:i/>
@@ -2928,6 +3005,7 @@
         </w:rPr>
         <w:t>TM</w:t>
       </w:r>
+      <w:proofErr w:type="spellEnd"/>
       <w:r>
         <w:rPr>
           <w:i/>
@@ -2968,6 +3046,7 @@
           <w:tab w:val="num" w:pos="1440"/>
         </w:tabs>
       </w:pPr>
+      <w:proofErr w:type="spellStart"/>
       <w:r>
         <w:rPr>
           <w:i/>
@@ -2981,6 +3060,7 @@
         </w:rPr>
         <w:t>TM</w:t>
       </w:r>
+      <w:proofErr w:type="spellEnd"/>
       <w:r>
         <w:rPr>
           <w:i/>
@@ -3021,6 +3101,7 @@
           <w:tab w:val="num" w:pos="1440"/>
         </w:tabs>
       </w:pPr>
+      <w:proofErr w:type="spellStart"/>
       <w:r>
         <w:rPr>
           <w:i/>
@@ -3034,6 +3115,7 @@
         </w:rPr>
         <w:t>TM</w:t>
       </w:r>
+      <w:proofErr w:type="spellEnd"/>
       <w:r>
         <w:rPr>
           <w:i/>
@@ -3074,6 +3156,7 @@
           <w:tab w:val="num" w:pos="1440"/>
         </w:tabs>
       </w:pPr>
+      <w:proofErr w:type="spellStart"/>
       <w:r>
         <w:rPr>
           <w:i/>
@@ -3087,6 +3170,7 @@
         </w:rPr>
         <w:t>TM</w:t>
       </w:r>
+      <w:proofErr w:type="spellEnd"/>
       <w:r>
         <w:rPr>
           <w:i/>
@@ -3127,6 +3211,7 @@
           <w:tab w:val="num" w:pos="1440"/>
         </w:tabs>
       </w:pPr>
+      <w:proofErr w:type="spellStart"/>
       <w:r>
         <w:rPr>
           <w:i/>
@@ -3140,6 +3225,7 @@
         </w:rPr>
         <w:t>TM</w:t>
       </w:r>
+      <w:proofErr w:type="spellEnd"/>
       <w:r>
         <w:rPr>
           <w:i/>
@@ -3180,6 +3266,7 @@
           <w:tab w:val="num" w:pos="1440"/>
         </w:tabs>
       </w:pPr>
+      <w:proofErr w:type="spellStart"/>
       <w:r>
         <w:rPr>
           <w:i/>
@@ -3193,6 +3280,7 @@
         </w:rPr>
         <w:t>TM</w:t>
       </w:r>
+      <w:proofErr w:type="spellEnd"/>
       <w:r>
         <w:rPr>
           <w:i/>
@@ -3233,6 +3321,7 @@
           <w:tab w:val="num" w:pos="1440"/>
         </w:tabs>
       </w:pPr>
+      <w:proofErr w:type="spellStart"/>
       <w:r>
         <w:rPr>
           <w:i/>
@@ -3246,6 +3335,7 @@
         </w:rPr>
         <w:t>TM</w:t>
       </w:r>
+      <w:proofErr w:type="spellEnd"/>
       <w:r>
         <w:rPr>
           <w:i/>
@@ -3286,6 +3376,7 @@
           <w:tab w:val="num" w:pos="1440"/>
         </w:tabs>
       </w:pPr>
+      <w:proofErr w:type="spellStart"/>
       <w:r>
         <w:rPr>
           <w:i/>
@@ -3299,6 +3390,7 @@
         </w:rPr>
         <w:t>TM</w:t>
       </w:r>
+      <w:proofErr w:type="spellEnd"/>
       <w:r>
         <w:rPr>
           <w:i/>
@@ -3339,6 +3431,7 @@
           <w:tab w:val="num" w:pos="1440"/>
         </w:tabs>
       </w:pPr>
+      <w:proofErr w:type="spellStart"/>
       <w:r>
         <w:rPr>
           <w:i/>
@@ -3352,6 +3445,7 @@
         </w:rPr>
         <w:t>TM</w:t>
       </w:r>
+      <w:proofErr w:type="spellEnd"/>
       <w:r>
         <w:rPr>
           <w:i/>
@@ -3392,6 +3486,7 @@
           <w:tab w:val="num" w:pos="1440"/>
         </w:tabs>
       </w:pPr>
+      <w:proofErr w:type="spellStart"/>
       <w:r>
         <w:rPr>
           <w:i/>
@@ -3405,6 +3500,7 @@
         </w:rPr>
         <w:t>TM</w:t>
       </w:r>
+      <w:proofErr w:type="spellEnd"/>
       <w:r>
         <w:rPr>
           <w:i/>
@@ -3445,6 +3541,7 @@
           <w:tab w:val="num" w:pos="1440"/>
         </w:tabs>
       </w:pPr>
+      <w:proofErr w:type="spellStart"/>
       <w:r>
         <w:rPr>
           <w:i/>
@@ -3458,6 +3555,7 @@
         </w:rPr>
         <w:t>TM</w:t>
       </w:r>
+      <w:proofErr w:type="spellEnd"/>
       <w:r>
         <w:rPr>
           <w:i/>
@@ -3498,6 +3596,7 @@
           <w:tab w:val="num" w:pos="1440"/>
         </w:tabs>
       </w:pPr>
+      <w:proofErr w:type="spellStart"/>
       <w:r>
         <w:rPr>
           <w:i/>
@@ -3511,6 +3610,7 @@
         </w:rPr>
         <w:t>TM</w:t>
       </w:r>
+      <w:proofErr w:type="spellEnd"/>
       <w:r>
         <w:rPr>
           <w:i/>
@@ -3551,6 +3651,7 @@
           <w:tab w:val="num" w:pos="1440"/>
         </w:tabs>
       </w:pPr>
+      <w:proofErr w:type="spellStart"/>
       <w:r>
         <w:rPr>
           <w:i/>
@@ -3564,6 +3665,7 @@
         </w:rPr>
         <w:t>TM</w:t>
       </w:r>
+      <w:proofErr w:type="spellEnd"/>
       <w:r>
         <w:rPr>
           <w:i/>
@@ -3604,6 +3706,7 @@
           <w:tab w:val="num" w:pos="1440"/>
         </w:tabs>
       </w:pPr>
+      <w:proofErr w:type="spellStart"/>
       <w:r>
         <w:rPr>
           <w:i/>
@@ -3617,6 +3720,7 @@
         </w:rPr>
         <w:t>TM</w:t>
       </w:r>
+      <w:proofErr w:type="spellEnd"/>
       <w:r>
         <w:rPr>
           <w:i/>
@@ -3669,6 +3773,7 @@
           <w:tab w:val="num" w:pos="1440"/>
         </w:tabs>
       </w:pPr>
+      <w:proofErr w:type="spellStart"/>
       <w:r>
         <w:rPr>
           <w:i/>
@@ -3682,6 +3787,7 @@
         </w:rPr>
         <w:t>TM</w:t>
       </w:r>
+      <w:proofErr w:type="spellEnd"/>
       <w:r>
         <w:rPr>
           <w:i/>
@@ -3722,6 +3828,7 @@
           <w:tab w:val="num" w:pos="1440"/>
         </w:tabs>
       </w:pPr>
+      <w:proofErr w:type="spellStart"/>
       <w:r>
         <w:rPr>
           <w:i/>
@@ -3735,6 +3842,7 @@
         </w:rPr>
         <w:t>TM</w:t>
       </w:r>
+      <w:proofErr w:type="spellEnd"/>
       <w:r>
         <w:rPr>
           <w:i/>
@@ -3775,6 +3883,7 @@
           <w:tab w:val="num" w:pos="1440"/>
         </w:tabs>
       </w:pPr>
+      <w:proofErr w:type="spellStart"/>
       <w:r>
         <w:rPr>
           <w:i/>
@@ -3788,6 +3897,7 @@
         </w:rPr>
         <w:t>TM</w:t>
       </w:r>
+      <w:proofErr w:type="spellEnd"/>
       <w:r>
         <w:rPr>
           <w:i/>
@@ -3828,6 +3938,7 @@
           <w:tab w:val="num" w:pos="1440"/>
         </w:tabs>
       </w:pPr>
+      <w:proofErr w:type="spellStart"/>
       <w:r>
         <w:rPr>
           <w:i/>
@@ -3841,6 +3952,7 @@
         </w:rPr>
         <w:t>TM</w:t>
       </w:r>
+      <w:proofErr w:type="spellEnd"/>
       <w:r>
         <w:rPr>
           <w:i/>
@@ -3881,6 +3993,7 @@
           <w:tab w:val="num" w:pos="1440"/>
         </w:tabs>
       </w:pPr>
+      <w:proofErr w:type="spellStart"/>
       <w:r>
         <w:rPr>
           <w:i/>
@@ -3894,6 +4007,7 @@
         </w:rPr>
         <w:t>TM</w:t>
       </w:r>
+      <w:proofErr w:type="spellEnd"/>
       <w:r>
         <w:rPr>
           <w:i/>
@@ -3934,6 +4048,7 @@
           <w:tab w:val="num" w:pos="1440"/>
         </w:tabs>
       </w:pPr>
+      <w:proofErr w:type="spellStart"/>
       <w:r>
         <w:rPr>
           <w:i/>
@@ -3947,6 +4062,7 @@
         </w:rPr>
         <w:t>TM</w:t>
       </w:r>
+      <w:proofErr w:type="spellEnd"/>
       <w:r>
         <w:rPr>
           <w:i/>
@@ -3987,6 +4103,7 @@
           <w:tab w:val="num" w:pos="1440"/>
         </w:tabs>
       </w:pPr>
+      <w:proofErr w:type="spellStart"/>
       <w:r>
         <w:rPr>
           <w:i/>
@@ -4000,6 +4117,7 @@
         </w:rPr>
         <w:t>TM</w:t>
       </w:r>
+      <w:proofErr w:type="spellEnd"/>
       <w:r>
         <w:rPr>
           <w:i/>
@@ -4040,6 +4158,7 @@
           <w:tab w:val="num" w:pos="1440"/>
         </w:tabs>
       </w:pPr>
+      <w:proofErr w:type="spellStart"/>
       <w:r>
         <w:rPr>
           <w:i/>
@@ -4053,6 +4172,7 @@
         </w:rPr>
         <w:t>TM</w:t>
       </w:r>
+      <w:proofErr w:type="spellEnd"/>
       <w:r>
         <w:rPr>
           <w:i/>
@@ -4093,6 +4213,7 @@
           <w:tab w:val="num" w:pos="1440"/>
         </w:tabs>
       </w:pPr>
+      <w:proofErr w:type="spellStart"/>
       <w:r>
         <w:rPr>
           <w:i/>
@@ -4106,6 +4227,7 @@
         </w:rPr>
         <w:t>TM</w:t>
       </w:r>
+      <w:proofErr w:type="spellEnd"/>
       <w:r>
         <w:rPr>
           <w:i/>
@@ -4146,6 +4268,7 @@
           <w:tab w:val="num" w:pos="1440"/>
         </w:tabs>
       </w:pPr>
+      <w:proofErr w:type="spellStart"/>
       <w:r>
         <w:rPr>
           <w:i/>
@@ -4159,6 +4282,7 @@
         </w:rPr>
         <w:t>TM</w:t>
       </w:r>
+      <w:proofErr w:type="spellEnd"/>
       <w:r>
         <w:rPr>
           <w:i/>
@@ -4199,6 +4323,7 @@
           <w:tab w:val="num" w:pos="1440"/>
         </w:tabs>
       </w:pPr>
+      <w:proofErr w:type="spellStart"/>
       <w:r>
         <w:rPr>
           <w:i/>
@@ -4212,6 +4337,7 @@
         </w:rPr>
         <w:t>TM</w:t>
       </w:r>
+      <w:proofErr w:type="spellEnd"/>
       <w:r>
         <w:rPr>
           <w:i/>
@@ -4252,6 +4378,7 @@
           <w:tab w:val="num" w:pos="1440"/>
         </w:tabs>
       </w:pPr>
+      <w:proofErr w:type="spellStart"/>
       <w:r>
         <w:rPr>
           <w:i/>
@@ -4265,6 +4392,7 @@
         </w:rPr>
         <w:t>TM</w:t>
       </w:r>
+      <w:proofErr w:type="spellEnd"/>
       <w:r>
         <w:rPr>
           <w:i/>
@@ -4305,6 +4433,7 @@
           <w:tab w:val="num" w:pos="1440"/>
         </w:tabs>
       </w:pPr>
+      <w:proofErr w:type="spellStart"/>
       <w:r>
         <w:rPr>
           <w:i/>
@@ -4318,6 +4447,7 @@
         </w:rPr>
         <w:t>TM</w:t>
       </w:r>
+      <w:proofErr w:type="spellEnd"/>
       <w:r>
         <w:rPr>
           <w:i/>
@@ -4358,6 +4488,7 @@
           <w:tab w:val="num" w:pos="1440"/>
         </w:tabs>
       </w:pPr>
+      <w:proofErr w:type="spellStart"/>
       <w:r>
         <w:rPr>
           <w:i/>
@@ -4371,6 +4502,7 @@
         </w:rPr>
         <w:t>TM</w:t>
       </w:r>
+      <w:proofErr w:type="spellEnd"/>
       <w:r>
         <w:rPr>
           <w:i/>
@@ -4411,6 +4543,7 @@
           <w:tab w:val="num" w:pos="1440"/>
         </w:tabs>
       </w:pPr>
+      <w:proofErr w:type="spellStart"/>
       <w:r>
         <w:rPr>
           <w:i/>
@@ -4424,6 +4557,7 @@
         </w:rPr>
         <w:t>TM</w:t>
       </w:r>
+      <w:proofErr w:type="spellEnd"/>
       <w:r>
         <w:rPr>
           <w:i/>
@@ -4464,6 +4598,7 @@
           <w:tab w:val="num" w:pos="1440"/>
         </w:tabs>
       </w:pPr>
+      <w:proofErr w:type="spellStart"/>
       <w:r>
         <w:rPr>
           <w:i/>
@@ -4477,6 +4612,7 @@
         </w:rPr>
         <w:t>TM</w:t>
       </w:r>
+      <w:proofErr w:type="spellEnd"/>
       <w:r>
         <w:rPr>
           <w:i/>
@@ -4517,6 +4653,7 @@
           <w:tab w:val="num" w:pos="1440"/>
         </w:tabs>
       </w:pPr>
+      <w:proofErr w:type="spellStart"/>
       <w:r>
         <w:rPr>
           <w:i/>
@@ -4530,6 +4667,7 @@
         </w:rPr>
         <w:t>TM</w:t>
       </w:r>
+      <w:proofErr w:type="spellEnd"/>
       <w:r>
         <w:rPr>
           <w:i/>
@@ -4570,6 +4708,7 @@
           <w:tab w:val="num" w:pos="1440"/>
         </w:tabs>
       </w:pPr>
+      <w:proofErr w:type="spellStart"/>
       <w:r>
         <w:rPr>
           <w:i/>
@@ -4583,6 +4722,7 @@
         </w:rPr>
         <w:t>TM</w:t>
       </w:r>
+      <w:proofErr w:type="spellEnd"/>
       <w:r>
         <w:rPr>
           <w:i/>
@@ -4623,6 +4763,7 @@
           <w:tab w:val="num" w:pos="1440"/>
         </w:tabs>
       </w:pPr>
+      <w:proofErr w:type="spellStart"/>
       <w:r>
         <w:rPr>
           <w:i/>
@@ -4636,6 +4777,7 @@
         </w:rPr>
         <w:t>TM</w:t>
       </w:r>
+      <w:proofErr w:type="spellEnd"/>
       <w:r>
         <w:rPr>
           <w:i/>
@@ -4676,6 +4818,7 @@
           <w:tab w:val="num" w:pos="1440"/>
         </w:tabs>
       </w:pPr>
+      <w:proofErr w:type="spellStart"/>
       <w:r>
         <w:rPr>
           <w:i/>
@@ -4689,6 +4832,7 @@
         </w:rPr>
         <w:t>TM</w:t>
       </w:r>
+      <w:proofErr w:type="spellEnd"/>
       <w:r>
         <w:rPr>
           <w:i/>
@@ -4729,6 +4873,7 @@
           <w:tab w:val="num" w:pos="1440"/>
         </w:tabs>
       </w:pPr>
+      <w:proofErr w:type="spellStart"/>
       <w:r>
         <w:rPr>
           <w:i/>
@@ -4742,6 +4887,7 @@
         </w:rPr>
         <w:t>TM</w:t>
       </w:r>
+      <w:proofErr w:type="spellEnd"/>
       <w:r>
         <w:rPr>
           <w:i/>
@@ -4782,6 +4928,7 @@
           <w:tab w:val="num" w:pos="1440"/>
         </w:tabs>
       </w:pPr>
+      <w:proofErr w:type="spellStart"/>
       <w:r>
         <w:rPr>
           <w:i/>
@@ -4795,6 +4942,7 @@
         </w:rPr>
         <w:t>TM</w:t>
       </w:r>
+      <w:proofErr w:type="spellEnd"/>
       <w:r>
         <w:rPr>
           <w:i/>
@@ -4835,6 +4983,7 @@
           <w:tab w:val="num" w:pos="1440"/>
         </w:tabs>
       </w:pPr>
+      <w:proofErr w:type="spellStart"/>
       <w:r>
         <w:rPr>
           <w:i/>
@@ -4848,6 +4997,7 @@
         </w:rPr>
         <w:t>TM</w:t>
       </w:r>
+      <w:proofErr w:type="spellEnd"/>
       <w:r>
         <w:rPr>
           <w:i/>
@@ -4888,6 +5038,7 @@
           <w:tab w:val="num" w:pos="1440"/>
         </w:tabs>
       </w:pPr>
+      <w:proofErr w:type="spellStart"/>
       <w:r>
         <w:rPr>
           <w:i/>
@@ -4901,6 +5052,7 @@
         </w:rPr>
         <w:t>TM</w:t>
       </w:r>
+      <w:proofErr w:type="spellEnd"/>
       <w:r>
         <w:rPr>
           <w:i/>
@@ -4941,6 +5093,7 @@
           <w:tab w:val="num" w:pos="1440"/>
         </w:tabs>
       </w:pPr>
+      <w:proofErr w:type="spellStart"/>
       <w:r>
         <w:rPr>
           <w:i/>
@@ -4954,6 +5107,7 @@
         </w:rPr>
         <w:t>TM</w:t>
       </w:r>
+      <w:proofErr w:type="spellEnd"/>
       <w:r>
         <w:rPr>
           <w:i/>
@@ -4994,6 +5148,7 @@
           <w:tab w:val="num" w:pos="1440"/>
         </w:tabs>
       </w:pPr>
+      <w:proofErr w:type="spellStart"/>
       <w:r>
         <w:rPr>
           <w:i/>
@@ -5007,6 +5162,7 @@
         </w:rPr>
         <w:t>TM</w:t>
       </w:r>
+      <w:proofErr w:type="spellEnd"/>
       <w:r>
         <w:rPr>
           <w:i/>
@@ -5047,6 +5203,7 @@
           <w:tab w:val="num" w:pos="1440"/>
         </w:tabs>
       </w:pPr>
+      <w:proofErr w:type="spellStart"/>
       <w:r>
         <w:rPr>
           <w:i/>
@@ -5060,6 +5217,7 @@
         </w:rPr>
         <w:t>TM</w:t>
       </w:r>
+      <w:proofErr w:type="spellEnd"/>
       <w:r>
         <w:rPr>
           <w:i/>
@@ -5100,6 +5258,7 @@
           <w:tab w:val="num" w:pos="1440"/>
         </w:tabs>
       </w:pPr>
+      <w:proofErr w:type="spellStart"/>
       <w:r>
         <w:rPr>
           <w:i/>
@@ -5114,6 +5273,7 @@
         </w:rPr>
         <w:t>TM</w:t>
       </w:r>
+      <w:proofErr w:type="spellEnd"/>
       <w:r>
         <w:rPr>
           <w:i/>
@@ -5154,6 +5314,7 @@
           <w:tab w:val="num" w:pos="1440"/>
         </w:tabs>
       </w:pPr>
+      <w:proofErr w:type="spellStart"/>
       <w:r>
         <w:rPr>
           <w:i/>
@@ -5167,6 +5328,7 @@
         </w:rPr>
         <w:t>TM</w:t>
       </w:r>
+      <w:proofErr w:type="spellEnd"/>
       <w:r>
         <w:rPr>
           <w:i/>
@@ -5207,6 +5369,7 @@
           <w:tab w:val="num" w:pos="1440"/>
         </w:tabs>
       </w:pPr>
+      <w:proofErr w:type="spellStart"/>
       <w:r>
         <w:rPr>
           <w:i/>
@@ -5220,6 +5383,7 @@
         </w:rPr>
         <w:t>TM</w:t>
       </w:r>
+      <w:proofErr w:type="spellEnd"/>
       <w:r>
         <w:rPr>
           <w:i/>
@@ -5260,6 +5424,7 @@
           <w:tab w:val="num" w:pos="1440"/>
         </w:tabs>
       </w:pPr>
+      <w:proofErr w:type="spellStart"/>
       <w:r>
         <w:rPr>
           <w:i/>
@@ -5273,6 +5438,7 @@
         </w:rPr>
         <w:t>TM</w:t>
       </w:r>
+      <w:proofErr w:type="spellEnd"/>
       <w:r>
         <w:rPr>
           <w:i/>
@@ -5313,6 +5479,7 @@
           <w:tab w:val="num" w:pos="1440"/>
         </w:tabs>
       </w:pPr>
+      <w:proofErr w:type="spellStart"/>
       <w:r>
         <w:rPr>
           <w:i/>
@@ -5326,6 +5493,7 @@
         </w:rPr>
         <w:t>TM</w:t>
       </w:r>
+      <w:proofErr w:type="spellEnd"/>
       <w:r>
         <w:rPr>
           <w:i/>
@@ -5366,6 +5534,7 @@
           <w:tab w:val="num" w:pos="1440"/>
         </w:tabs>
       </w:pPr>
+      <w:proofErr w:type="spellStart"/>
       <w:r>
         <w:rPr>
           <w:i/>
@@ -5379,6 +5548,7 @@
         </w:rPr>
         <w:t>TM</w:t>
       </w:r>
+      <w:proofErr w:type="spellEnd"/>
       <w:r>
         <w:rPr>
           <w:i/>
@@ -5419,6 +5589,7 @@
           <w:tab w:val="num" w:pos="1440"/>
         </w:tabs>
       </w:pPr>
+      <w:proofErr w:type="spellStart"/>
       <w:r>
         <w:rPr>
           <w:i/>
@@ -5432,6 +5603,7 @@
         </w:rPr>
         <w:t>TM</w:t>
       </w:r>
+      <w:proofErr w:type="spellEnd"/>
       <w:r>
         <w:rPr>
           <w:i/>
@@ -8039,7 +8211,11 @@
         <w:ind w:right="-270"/>
       </w:pPr>
       <w:r>
-        <w:t>The Cyber Observable Expression (CybOX</w:t>
+        <w:t>The Cyber Observable Expression (</w:t>
+      </w:r>
+      <w:proofErr w:type="spellStart"/>
+      <w:r>
+        <w:t>CybOX</w:t>
       </w:r>
       <w:r>
         <w:rPr>
@@ -8047,6 +8223,7 @@
         </w:rPr>
         <w:t>TM</w:t>
       </w:r>
+      <w:proofErr w:type="spellEnd"/>
       <w:r>
         <w:t>)</w:t>
       </w:r>
@@ -8449,6 +8626,7 @@
       <w:bookmarkStart w:id="8" w:name="_Ref412622367"/>
       <w:bookmarkStart w:id="9" w:name="_Toc424631596"/>
       <w:bookmarkStart w:id="10" w:name="_Toc450223016"/>
+      <w:proofErr w:type="spellStart"/>
       <w:r>
         <w:t>CybOX</w:t>
       </w:r>
@@ -8458,6 +8636,7 @@
         </w:rPr>
         <w:t>TM</w:t>
       </w:r>
+      <w:proofErr w:type="spellEnd"/>
       <w:r>
         <w:t xml:space="preserve"> Specification Documents</w:t>
       </w:r>
@@ -8914,13 +9093,23 @@
         </w:rPr>
         <w:t xml:space="preserve">, </w:t>
       </w:r>
+      <w:proofErr w:type="gramStart"/>
       <w:r>
         <w:rPr>
           <w:rFonts w:ascii="Courier New" w:hAnsi="Courier New" w:cs="Courier New"/>
           <w:sz w:val="20"/>
           <w:szCs w:val="20"/>
         </w:rPr>
-        <w:t xml:space="preserve">cyboxCommon:BaseObjectPropertyType </w:t>
+        <w:t>cyboxCommon:BaseObjectPropertyType</w:t>
+      </w:r>
+      <w:proofErr w:type="gramEnd"/>
+      <w:r>
+        <w:rPr>
+          <w:rFonts w:ascii="Courier New" w:hAnsi="Courier New" w:cs="Courier New"/>
+          <w:sz w:val="20"/>
+          <w:szCs w:val="20"/>
+        </w:rPr>
+        <w:t xml:space="preserve"> </w:t>
       </w:r>
     </w:p>
     <w:p>
@@ -9370,25 +9559,51 @@
         <w:lastRenderedPageBreak/>
         <w:t xml:space="preserve">Table </w:t>
       </w:r>
-      <w:fldSimple w:instr=" STYLEREF 1 \s ">
-        <w:r>
-          <w:rPr>
-            <w:noProof/>
-          </w:rPr>
-          <w:t>1</w:t>
-        </w:r>
-      </w:fldSimple>
+      <w:r>
+        <w:fldChar w:fldCharType="begin"/>
+      </w:r>
+      <w:r>
+        <w:instrText xml:space="preserve"> STYLEREF 1 \s </w:instrText>
+      </w:r>
+      <w:r>
+        <w:fldChar w:fldCharType="separate"/>
+      </w:r>
+      <w:r>
+        <w:rPr>
+          <w:noProof/>
+        </w:rPr>
+        <w:t>1</w:t>
+      </w:r>
+      <w:r>
+        <w:rPr>
+          <w:noProof/>
+        </w:rPr>
+        <w:fldChar w:fldCharType="end"/>
+      </w:r>
       <w:r>
         <w:noBreakHyphen/>
       </w:r>
-      <w:fldSimple w:instr=" SEQ Table \* ARABIC \s 1 ">
-        <w:r>
-          <w:rPr>
-            <w:noProof/>
-          </w:rPr>
-          <w:t>1</w:t>
-        </w:r>
-      </w:fldSimple>
+      <w:r>
+        <w:fldChar w:fldCharType="begin"/>
+      </w:r>
+      <w:r>
+        <w:instrText xml:space="preserve"> SEQ Table \* ARABIC \s 1 </w:instrText>
+      </w:r>
+      <w:r>
+        <w:fldChar w:fldCharType="separate"/>
+      </w:r>
+      <w:r>
+        <w:rPr>
+          <w:noProof/>
+        </w:rPr>
+        <w:t>1</w:t>
+      </w:r>
+      <w:r>
+        <w:rPr>
+          <w:noProof/>
+        </w:rPr>
+        <w:fldChar w:fldCharType="end"/>
+      </w:r>
       <w:bookmarkEnd w:id="34"/>
       <w:r>
         <w:t xml:space="preserve">.  </w:t>
@@ -9633,10 +9848,10 @@
                   <v:path o:extrusionok="f" gradientshapeok="t" o:connecttype="rect"/>
                   <o:lock v:ext="edit" aspectratio="t"/>
                 </v:shapetype>
-                <v:shape id="_x0000_i1025" type="#_x0000_t75" style="width:23.5pt;height:21pt" o:ole="">
+                <v:shape id="_x0000_i1025" type="#_x0000_t75" style="width:23.25pt;height:21pt" o:ole="">
                   <v:imagedata r:id="rId24" o:title=""/>
                 </v:shape>
-                <o:OLEObject Type="Embed" ProgID="PBrush" ShapeID="_x0000_i1025" DrawAspect="Content" ObjectID="_1524305056" r:id="rId25"/>
+                <o:OLEObject Type="Embed" ProgID="PBrush" ShapeID="_x0000_i1025" DrawAspect="Content" ObjectID="_1524396589" r:id="rId25"/>
               </w:object>
             </w:r>
           </w:p>
@@ -9789,10 +10004,10 @@
             </w:pPr>
             <w:r>
               <w:object w:dxaOrig="270" w:dyaOrig="195" w14:anchorId="46ECDD0C">
-                <v:shape id="_x0000_i1026" type="#_x0000_t75" style="width:14.5pt;height:14.5pt" o:ole="">
+                <v:shape id="_x0000_i1026" type="#_x0000_t75" style="width:14.25pt;height:14.25pt" o:ole="">
                   <v:imagedata r:id="rId27" o:title=""/>
                 </v:shape>
-                <o:OLEObject Type="Embed" ProgID="PBrush" ShapeID="_x0000_i1026" DrawAspect="Content" ObjectID="_1524305057" r:id="rId28"/>
+                <o:OLEObject Type="Embed" ProgID="PBrush" ShapeID="_x0000_i1026" DrawAspect="Content" ObjectID="_1524396590" r:id="rId28"/>
               </w:object>
             </w:r>
           </w:p>
@@ -9849,10 +10064,10 @@
             </w:pPr>
             <w:r>
               <w:object w:dxaOrig="210" w:dyaOrig="150" w14:anchorId="07E8DD12">
-                <v:shape id="_x0000_i1027" type="#_x0000_t75" style="width:14pt;height:14.5pt" o:ole="">
+                <v:shape id="_x0000_i1027" type="#_x0000_t75" style="width:14.25pt;height:14.25pt" o:ole="">
                   <v:imagedata r:id="rId29" o:title=""/>
                 </v:shape>
-                <o:OLEObject Type="Embed" ProgID="PBrush" ShapeID="_x0000_i1027" DrawAspect="Content" ObjectID="_1524305058" r:id="rId30"/>
+                <o:OLEObject Type="Embed" ProgID="PBrush" ShapeID="_x0000_i1027" DrawAspect="Content" ObjectID="_1524396591" r:id="rId30"/>
               </w:object>
             </w:r>
           </w:p>
@@ -10035,10 +10250,10 @@
                 <w:color w:val="000000" w:themeColor="text1"/>
               </w:rPr>
               <w:object w:dxaOrig="1140" w:dyaOrig="780" w14:anchorId="0B75A880">
-                <v:shape id="_x0000_i1028" type="#_x0000_t75" style="width:57.5pt;height:35.5pt" o:ole="">
+                <v:shape id="_x0000_i1028" type="#_x0000_t75" style="width:57.75pt;height:35.25pt" o:ole="">
                   <v:imagedata r:id="rId31" o:title=""/>
                 </v:shape>
-                <o:OLEObject Type="Embed" ProgID="PBrush" ShapeID="_x0000_i1028" DrawAspect="Content" ObjectID="_1524305059" r:id="rId32"/>
+                <o:OLEObject Type="Embed" ProgID="PBrush" ShapeID="_x0000_i1028" DrawAspect="Content" ObjectID="_1524396592" r:id="rId32"/>
               </w:object>
             </w:r>
           </w:p>
@@ -11090,7 +11305,9 @@
       <w:pPr>
         <w:spacing w:after="240"/>
         <w:sectPr>
-          <w:footerReference w:type="default" r:id="rId34"/>
+          <w:headerReference w:type="default" r:id="rId34"/>
+          <w:footerReference w:type="even" r:id="rId35"/>
+          <w:footerReference w:type="default" r:id="rId36"/>
           <w:pgSz w:w="12240" w:h="15840"/>
           <w:pgMar w:top="1440" w:right="1440" w:bottom="1440" w:left="1440" w:header="720" w:footer="720" w:gutter="0"/>
           <w:cols w:space="720"/>
@@ -11099,18 +11316,6 @@
       <w:r>
         <w:t>Any specific instance of an Object is represented utilizing the particular object properties data model within the general Object data model.</w:t>
       </w:r>
-    </w:p>
-    <w:p>
-      <w:pPr>
-        <w:sectPr>
-          <w:headerReference w:type="default" r:id="rId35"/>
-          <w:footerReference w:type="even" r:id="rId36"/>
-          <w:footerReference w:type="default" r:id="rId37"/>
-          <w:pgSz w:w="12240" w:h="15840"/>
-          <w:pgMar w:top="1440" w:right="1440" w:bottom="1440" w:left="1440" w:header="720" w:footer="720" w:gutter="0"/>
-          <w:cols w:space="720"/>
-        </w:sectPr>
-      </w:pPr>
     </w:p>
     <w:p>
       <w:pPr>
@@ -11282,7 +11487,7 @@
                     <pic:cNvPicPr/>
                   </pic:nvPicPr>
                   <pic:blipFill>
-                    <a:blip r:embed="rId38">
+                    <a:blip r:embed="rId37">
                       <a:extLst>
                         <a:ext uri="{28A0092B-C50C-407E-A947-70E740481C1C}">
                           <a14:useLocalDpi xmlns:a14="http://schemas.microsoft.com/office/drawing/2010/main" val="0"/>
@@ -11318,25 +11523,51 @@
       <w:r>
         <w:t xml:space="preserve">Figure </w:t>
       </w:r>
-      <w:fldSimple w:instr=" STYLEREF 1 \s ">
-        <w:r>
-          <w:rPr>
-            <w:noProof/>
-          </w:rPr>
-          <w:t>3</w:t>
-        </w:r>
-      </w:fldSimple>
+      <w:r>
+        <w:fldChar w:fldCharType="begin"/>
+      </w:r>
+      <w:r>
+        <w:instrText xml:space="preserve"> STYLEREF 1 \s </w:instrText>
+      </w:r>
+      <w:r>
+        <w:fldChar w:fldCharType="separate"/>
+      </w:r>
+      <w:r>
+        <w:rPr>
+          <w:noProof/>
+        </w:rPr>
+        <w:t>3</w:t>
+      </w:r>
+      <w:r>
+        <w:rPr>
+          <w:noProof/>
+        </w:rPr>
+        <w:fldChar w:fldCharType="end"/>
+      </w:r>
       <w:r>
         <w:noBreakHyphen/>
       </w:r>
-      <w:fldSimple w:instr=" SEQ Figure \* ARABIC \s 1 ">
-        <w:r>
-          <w:rPr>
-            <w:noProof/>
-          </w:rPr>
-          <w:t>1</w:t>
-        </w:r>
-      </w:fldSimple>
+      <w:r>
+        <w:fldChar w:fldCharType="begin"/>
+      </w:r>
+      <w:r>
+        <w:instrText xml:space="preserve"> SEQ Figure \* ARABIC \s 1 </w:instrText>
+      </w:r>
+      <w:r>
+        <w:fldChar w:fldCharType="separate"/>
+      </w:r>
+      <w:r>
+        <w:rPr>
+          <w:noProof/>
+        </w:rPr>
+        <w:t>1</w:t>
+      </w:r>
+      <w:r>
+        <w:rPr>
+          <w:noProof/>
+        </w:rPr>
+        <w:fldChar w:fldCharType="end"/>
+      </w:r>
       <w:bookmarkEnd w:id="60"/>
       <w:r>
         <w:t xml:space="preserve">. UML diagram of the </w:t>
@@ -11448,25 +11679,54 @@
       <w:r>
         <w:t xml:space="preserve">Table </w:t>
       </w:r>
-      <w:fldSimple w:instr=" STYLEREF 1 \s ">
-        <w:r>
-          <w:rPr>
-            <w:noProof/>
-          </w:rPr>
-          <w:t>3</w:t>
-        </w:r>
-      </w:fldSimple>
+      <w:r>
+        <w:fldChar w:fldCharType="begin"/>
+      </w:r>
+      <w:r>
+        <w:instrText xml:space="preserve"> STYLEREF 1 \s </w:instrText>
+      </w:r>
+      <w:r>
+        <w:fldChar w:fldCharType="separate"/>
+      </w:r>
+      <w:r>
+        <w:rPr>
+          <w:noProof/>
+        </w:rPr>
+        <w:t>3</w:t>
+      </w:r>
+      <w:r>
+        <w:rPr>
+          <w:noProof/>
+        </w:rPr>
+        <w:fldChar w:fldCharType="end"/>
+      </w:r>
       <w:r>
         <w:noBreakHyphen/>
       </w:r>
-      <w:fldSimple w:instr=" SEQ Table \* ARABIC \s 1 ">
-        <w:r>
-          <w:rPr>
-            <w:noProof/>
-          </w:rPr>
-          <w:t>1</w:t>
-        </w:r>
-      </w:fldSimple>
+      <w:r>
+        <w:fldChar w:fldCharType="begin"/>
+      </w:r>
+      <w:r>
+        <w:instrText xml:space="preserve"> SEQ</w:instrText>
+      </w:r>
+      <w:r>
+        <w:instrText xml:space="preserve"> Table \* ARABIC \s 1 </w:instrText>
+      </w:r>
+      <w:r>
+        <w:fldChar w:fldCharType="separate"/>
+      </w:r>
+      <w:r>
+        <w:rPr>
+          <w:noProof/>
+        </w:rPr>
+        <w:t>1</w:t>
+      </w:r>
+      <w:r>
+        <w:rPr>
+          <w:noProof/>
+        </w:rPr>
+        <w:fldChar w:fldCharType="end"/>
+      </w:r>
       <w:bookmarkEnd w:id="61"/>
       <w:r>
         <w:rPr>
@@ -12605,25 +12865,51 @@
       <w:r>
         <w:t xml:space="preserve">Table </w:t>
       </w:r>
-      <w:fldSimple w:instr=" STYLEREF 1 \s ">
-        <w:r>
-          <w:rPr>
-            <w:noProof/>
-          </w:rPr>
-          <w:t>3</w:t>
-        </w:r>
-      </w:fldSimple>
+      <w:r>
+        <w:fldChar w:fldCharType="begin"/>
+      </w:r>
+      <w:r>
+        <w:instrText xml:space="preserve"> STYLEREF 1 \s </w:instrText>
+      </w:r>
+      <w:r>
+        <w:fldChar w:fldCharType="separate"/>
+      </w:r>
+      <w:r>
+        <w:rPr>
+          <w:noProof/>
+        </w:rPr>
+        <w:t>3</w:t>
+      </w:r>
+      <w:r>
+        <w:rPr>
+          <w:noProof/>
+        </w:rPr>
+        <w:fldChar w:fldCharType="end"/>
+      </w:r>
       <w:r>
         <w:noBreakHyphen/>
       </w:r>
-      <w:fldSimple w:instr=" SEQ Table \* ARABIC \s 1 ">
-        <w:r>
-          <w:rPr>
-            <w:noProof/>
-          </w:rPr>
-          <w:t>2</w:t>
-        </w:r>
-      </w:fldSimple>
+      <w:r>
+        <w:fldChar w:fldCharType="begin"/>
+      </w:r>
+      <w:r>
+        <w:instrText xml:space="preserve"> SEQ Table \* ARABIC \s 1 </w:instrText>
+      </w:r>
+      <w:r>
+        <w:fldChar w:fldCharType="separate"/>
+      </w:r>
+      <w:r>
+        <w:rPr>
+          <w:noProof/>
+        </w:rPr>
+        <w:t>2</w:t>
+      </w:r>
+      <w:r>
+        <w:rPr>
+          <w:noProof/>
+        </w:rPr>
+        <w:fldChar w:fldCharType="end"/>
+      </w:r>
       <w:bookmarkEnd w:id="63"/>
       <w:r>
         <w:rPr>
@@ -12930,11 +13216,19 @@
               <w:lastRenderedPageBreak/>
               <w:t xml:space="preserve">they are neither recommended values nor necessarily part of any existing vocabulary). The content creator may choose any arbitrary value or may constrain the set of possible values by referencing an externally-defined vocabulary or leveraging a formally defined vocabulary extending from the </w:t>
             </w:r>
+            <w:proofErr w:type="gramStart"/>
             <w:r>
               <w:rPr>
                 <w:rFonts w:ascii="Courier New" w:eastAsia="Courier New" w:hAnsi="Courier New" w:cs="Courier New"/>
               </w:rPr>
-              <w:t xml:space="preserve">stixCommon:ControlledVocabularyStringType </w:t>
+              <w:t>stixCommon:ControlledVocabularyStringType</w:t>
+            </w:r>
+            <w:proofErr w:type="gramEnd"/>
+            <w:r>
+              <w:rPr>
+                <w:rFonts w:ascii="Courier New" w:eastAsia="Courier New" w:hAnsi="Courier New" w:cs="Courier New"/>
+              </w:rPr>
+              <w:t xml:space="preserve"> </w:t>
             </w:r>
             <w:r>
               <w:t xml:space="preserve">class. The </w:t>
@@ -13236,11 +13530,19 @@
             <w:r>
               <w:t xml:space="preserve"> (these specific values are only provided to help explain the property: they are neither recommended values nor necessarily part of any existing vocabulary). The content creator may choose any arbitrary value or may constrain the set of possible values by referencing an externally-defined vocabulary or leveraging a formally defined vocabulary extending from the </w:t>
             </w:r>
+            <w:proofErr w:type="gramStart"/>
             <w:r>
               <w:rPr>
                 <w:rFonts w:ascii="Courier New" w:eastAsia="Courier New" w:hAnsi="Courier New" w:cs="Courier New"/>
               </w:rPr>
-              <w:t xml:space="preserve">stixCommon:ControlledVocabularyStringType </w:t>
+              <w:t>stixCommon:ControlledVocabularyStringType</w:t>
+            </w:r>
+            <w:proofErr w:type="gramEnd"/>
+            <w:r>
+              <w:rPr>
+                <w:rFonts w:ascii="Courier New" w:eastAsia="Courier New" w:hAnsi="Courier New" w:cs="Courier New"/>
+              </w:rPr>
+              <w:t xml:space="preserve"> </w:t>
             </w:r>
             <w:r>
               <w:t>class. The STIX default vocabulary c</w:t>
@@ -13563,25 +13865,51 @@
       <w:r>
         <w:t xml:space="preserve">Table </w:t>
       </w:r>
-      <w:fldSimple w:instr=" STYLEREF 1 \s ">
-        <w:r>
-          <w:rPr>
-            <w:noProof/>
-          </w:rPr>
-          <w:t>3</w:t>
-        </w:r>
-      </w:fldSimple>
+      <w:r>
+        <w:fldChar w:fldCharType="begin"/>
+      </w:r>
+      <w:r>
+        <w:instrText xml:space="preserve"> STYLEREF 1 \s </w:instrText>
+      </w:r>
+      <w:r>
+        <w:fldChar w:fldCharType="separate"/>
+      </w:r>
+      <w:r>
+        <w:rPr>
+          <w:noProof/>
+        </w:rPr>
+        <w:t>3</w:t>
+      </w:r>
+      <w:r>
+        <w:rPr>
+          <w:noProof/>
+        </w:rPr>
+        <w:fldChar w:fldCharType="end"/>
+      </w:r>
       <w:r>
         <w:noBreakHyphen/>
       </w:r>
-      <w:fldSimple w:instr=" SEQ Table \* ARABIC \s 1 ">
-        <w:r>
-          <w:rPr>
-            <w:noProof/>
-          </w:rPr>
-          <w:t>3</w:t>
-        </w:r>
-      </w:fldSimple>
+      <w:r>
+        <w:fldChar w:fldCharType="begin"/>
+      </w:r>
+      <w:r>
+        <w:instrText xml:space="preserve"> SEQ Table \* ARABIC \s 1 </w:instrText>
+      </w:r>
+      <w:r>
+        <w:fldChar w:fldCharType="separate"/>
+      </w:r>
+      <w:r>
+        <w:rPr>
+          <w:noProof/>
+        </w:rPr>
+        <w:t>3</w:t>
+      </w:r>
+      <w:r>
+        <w:rPr>
+          <w:noProof/>
+        </w:rPr>
+        <w:fldChar w:fldCharType="end"/>
+      </w:r>
       <w:bookmarkEnd w:id="65"/>
       <w:r>
         <w:rPr>
@@ -14039,25 +14367,51 @@
       <w:r>
         <w:t xml:space="preserve">Table </w:t>
       </w:r>
-      <w:fldSimple w:instr=" STYLEREF 1 \s ">
-        <w:r>
-          <w:rPr>
-            <w:noProof/>
-          </w:rPr>
-          <w:t>3</w:t>
-        </w:r>
-      </w:fldSimple>
+      <w:r>
+        <w:fldChar w:fldCharType="begin"/>
+      </w:r>
+      <w:r>
+        <w:instrText xml:space="preserve"> STYLEREF 1 \s </w:instrText>
+      </w:r>
+      <w:r>
+        <w:fldChar w:fldCharType="separate"/>
+      </w:r>
+      <w:r>
+        <w:rPr>
+          <w:noProof/>
+        </w:rPr>
+        <w:t>3</w:t>
+      </w:r>
+      <w:r>
+        <w:rPr>
+          <w:noProof/>
+        </w:rPr>
+        <w:fldChar w:fldCharType="end"/>
+      </w:r>
       <w:r>
         <w:noBreakHyphen/>
       </w:r>
-      <w:fldSimple w:instr=" SEQ Table \* ARABIC \s 1 ">
-        <w:r>
-          <w:rPr>
-            <w:noProof/>
-          </w:rPr>
-          <w:t>4</w:t>
-        </w:r>
-      </w:fldSimple>
+      <w:r>
+        <w:fldChar w:fldCharType="begin"/>
+      </w:r>
+      <w:r>
+        <w:instrText xml:space="preserve"> SEQ Table \* ARABIC \s 1 </w:instrText>
+      </w:r>
+      <w:r>
+        <w:fldChar w:fldCharType="separate"/>
+      </w:r>
+      <w:r>
+        <w:rPr>
+          <w:noProof/>
+        </w:rPr>
+        <w:t>4</w:t>
+      </w:r>
+      <w:r>
+        <w:rPr>
+          <w:noProof/>
+        </w:rPr>
+        <w:fldChar w:fldCharType="end"/>
+      </w:r>
       <w:bookmarkEnd w:id="67"/>
       <w:r>
         <w:rPr>
@@ -14693,25 +15047,51 @@
       <w:r>
         <w:t xml:space="preserve">Table </w:t>
       </w:r>
-      <w:fldSimple w:instr=" STYLEREF 1 \s ">
-        <w:r>
-          <w:rPr>
-            <w:noProof/>
-          </w:rPr>
-          <w:t>3</w:t>
-        </w:r>
-      </w:fldSimple>
+      <w:r>
+        <w:fldChar w:fldCharType="begin"/>
+      </w:r>
+      <w:r>
+        <w:instrText xml:space="preserve"> STYLEREF 1 \s </w:instrText>
+      </w:r>
+      <w:r>
+        <w:fldChar w:fldCharType="separate"/>
+      </w:r>
+      <w:r>
+        <w:rPr>
+          <w:noProof/>
+        </w:rPr>
+        <w:t>3</w:t>
+      </w:r>
+      <w:r>
+        <w:rPr>
+          <w:noProof/>
+        </w:rPr>
+        <w:fldChar w:fldCharType="end"/>
+      </w:r>
       <w:r>
         <w:noBreakHyphen/>
       </w:r>
-      <w:fldSimple w:instr=" SEQ Table \* ARABIC \s 1 ">
-        <w:r>
-          <w:rPr>
-            <w:noProof/>
-          </w:rPr>
-          <w:t>5</w:t>
-        </w:r>
-      </w:fldSimple>
+      <w:r>
+        <w:fldChar w:fldCharType="begin"/>
+      </w:r>
+      <w:r>
+        <w:instrText xml:space="preserve"> SEQ Table \* ARABIC \s 1 </w:instrText>
+      </w:r>
+      <w:r>
+        <w:fldChar w:fldCharType="separate"/>
+      </w:r>
+      <w:r>
+        <w:rPr>
+          <w:noProof/>
+        </w:rPr>
+        <w:t>5</w:t>
+      </w:r>
+      <w:r>
+        <w:rPr>
+          <w:noProof/>
+        </w:rPr>
+        <w:fldChar w:fldCharType="end"/>
+      </w:r>
       <w:bookmarkEnd w:id="69"/>
       <w:r>
         <w:rPr>
@@ -17747,7 +18127,7 @@
     <w:p>
       <w:pPr>
         <w:sectPr>
-          <w:footerReference w:type="default" r:id="rId39"/>
+          <w:footerReference w:type="default" r:id="rId38"/>
           <w:pgSz w:w="15840" w:h="12240"/>
           <w:pgMar w:top="1440" w:right="1440" w:bottom="1440" w:left="1440" w:header="720" w:footer="720" w:gutter="0"/>
           <w:cols w:space="720"/>
@@ -17786,115 +18166,31 @@
       <w:r>
         <w:t>or</w:t>
       </w:r>
-      <w:ins w:id="72" w:author="Roberge, Robert J" w:date="2016-03-14T13:50:00Z">
-        <w:r>
-          <w:t xml:space="preserve"> </w:t>
-        </w:r>
-      </w:ins>
-      <w:del w:id="73" w:author="Roberge, Robert J" w:date="2016-03-14T13:50:00Z">
-        <w:r>
-          <w:delText xml:space="preserve">or </w:delText>
-        </w:r>
-      </w:del>
-      <w:r>
-        <w:t>additional normative statements within this document that apply to the portions of CybOX they implement (e.g., implementers of the entire Observable class must conform to all normative structural specifications of the UML model regarding the Observable class</w:t>
-      </w:r>
-      <w:ins w:id="74" w:author="Roberge, Robert J" w:date="2016-03-14T13:50:00Z">
-        <w:r>
-          <w:t>,</w:t>
-        </w:r>
-      </w:ins>
       <w:r>
         <w:t xml:space="preserve"> </w:t>
       </w:r>
-      <w:ins w:id="75" w:author="Roberge, Robert J" w:date="2016-03-14T13:50:00Z">
-        <w:r>
-          <w:t xml:space="preserve">and to </w:t>
-        </w:r>
-      </w:ins>
-      <w:del w:id="76" w:author="Roberge, Robert J" w:date="2016-03-14T13:50:00Z">
-        <w:r>
-          <w:delText xml:space="preserve">or </w:delText>
-        </w:r>
-      </w:del>
-      <w:r>
-        <w:t>additional normative statements contained in the document that describes the Observable class).</w:t>
+      <w:r>
+        <w:t>additional normative statements within this document that apply to the portions of CybOX they implement (e.g., implementers of the entire Observable class must conform to all normative structural specifications of the UML model regarding the Observable class or additional normative statements contained in the document that describes the Observable class).</w:t>
       </w:r>
     </w:p>
     <w:p/>
     <w:p>
-      <w:pPr>
-        <w:rPr>
-          <w:del w:id="77" w:author="Roberge, Robert J" w:date="2016-03-14T13:49:00Z"/>
-        </w:rPr>
-      </w:pPr>
-      <w:ins w:id="78" w:author="Roberge, Robert J" w:date="2016-03-14T13:49:00Z">
-        <w:r>
-          <w:t xml:space="preserve"> </w:t>
-        </w:r>
-      </w:ins>
-      <w:del w:id="79" w:author="Roberge, Robert J" w:date="2016-03-14T13:49:00Z">
-        <w:r>
-          <w:delText xml:space="preserve"> </w:delText>
-        </w:r>
-      </w:del>
+      <w:r>
+        <w:t xml:space="preserve"> </w:t>
+      </w:r>
     </w:p>
     <w:p>
       <w:r>
-        <w:t xml:space="preserve">[2] Conformant implementations are free to ignore normative structural specifications of the UML model </w:t>
-      </w:r>
-      <w:r>
-        <w:t>or</w:t>
-      </w:r>
-      <w:bookmarkStart w:id="80" w:name="_GoBack"/>
-      <w:bookmarkEnd w:id="80"/>
-      <w:ins w:id="81" w:author="Roberge, Robert J" w:date="2016-03-14T13:51:00Z">
-        <w:r>
-          <w:t xml:space="preserve"> </w:t>
-        </w:r>
-      </w:ins>
-      <w:del w:id="82" w:author="Roberge, Robert J" w:date="2016-03-14T13:51:00Z">
-        <w:r>
-          <w:delText xml:space="preserve">or </w:delText>
-        </w:r>
-      </w:del>
-      <w:r>
-        <w:t>additional normative statements within this document that do not apply to the portions of CybOX they implement (e.g., non-implementers of any particular properties of the Observable class are free to ignore all normative structural specifications of the UML model regarding those properties of the Observable class</w:t>
-      </w:r>
-      <w:ins w:id="83" w:author="Roberge, Robert J" w:date="2016-03-14T13:51:00Z">
-        <w:r>
-          <w:t>,</w:t>
-        </w:r>
-      </w:ins>
-      <w:r>
-        <w:t xml:space="preserve"> </w:t>
-      </w:r>
-      <w:del w:id="84" w:author="Roberge, Robert J" w:date="2016-03-14T13:51:00Z">
-        <w:r>
-          <w:delText xml:space="preserve">or </w:delText>
-        </w:r>
-      </w:del>
-      <w:ins w:id="85" w:author="Roberge, Robert J" w:date="2016-03-14T13:51:00Z">
-        <w:r>
-          <w:t xml:space="preserve">and any </w:t>
-        </w:r>
-      </w:ins>
-      <w:r>
-        <w:t>additional normative statements contained in the document that describes the Observable class).</w:t>
+        <w:t>[2] Conformant implementations are free to ignore normative structural specifications of the UML model or additional normative statements within this document that do not apply to the portions of CybOX they implement (e.g., non-implementers of any particular properties of the Observable class are free to ignore all normative structural specifications of the UML model regarding those properties of the Observable class or additional normative statements contained in the document that describes the Observable class).</w:t>
       </w:r>
     </w:p>
     <w:p/>
     <w:p>
-      <w:pPr>
-        <w:rPr>
-          <w:del w:id="86" w:author="Roberge, Robert J" w:date="2016-03-14T13:49:00Z"/>
-        </w:rPr>
-      </w:pPr>
-      <w:del w:id="87" w:author="Roberge, Robert J" w:date="2016-03-14T13:49:00Z">
-        <w:r>
-          <w:delText xml:space="preserve"> </w:delText>
-        </w:r>
-      </w:del>
+      <w:r>
+        <w:t xml:space="preserve"> </w:t>
+      </w:r>
+      <w:bookmarkStart w:id="72" w:name="_GoBack"/>
+      <w:bookmarkEnd w:id="72"/>
     </w:p>
     <w:p>
       <w:r>
@@ -17909,14 +18205,14 @@
           <w:numId w:val="12"/>
         </w:numPr>
       </w:pPr>
-      <w:bookmarkStart w:id="88" w:name="_Toc449961966"/>
-      <w:bookmarkStart w:id="89" w:name="_Toc450223037"/>
+      <w:bookmarkStart w:id="73" w:name="_Toc449961966"/>
+      <w:bookmarkStart w:id="74" w:name="_Toc450223037"/>
       <w:r>
         <w:lastRenderedPageBreak/>
         <w:t>Acknowledgments</w:t>
       </w:r>
-      <w:bookmarkEnd w:id="88"/>
-      <w:bookmarkEnd w:id="89"/>
+      <w:bookmarkEnd w:id="73"/>
+      <w:bookmarkEnd w:id="74"/>
     </w:p>
     <w:p>
       <w:pPr>
@@ -17992,8 +18288,13 @@
           </w:p>
           <w:p>
             <w:r>
-              <w:t xml:space="preserve">    Florian Skopik</w:t>
-            </w:r>
+              <w:t xml:space="preserve">    Florian </w:t>
+            </w:r>
+            <w:proofErr w:type="spellStart"/>
+            <w:r>
+              <w:t>Skopik</w:t>
+            </w:r>
+            <w:proofErr w:type="spellEnd"/>
           </w:p>
           <w:p>
             <w:pPr>
@@ -18077,26 +18378,69 @@
               <w:t xml:space="preserve">    </w:t>
             </w:r>
             <w:r>
-              <w:t>Alexandre Dulaunoy</w:t>
-            </w:r>
-          </w:p>
-          <w:p>
-            <w:r>
-              <w:t xml:space="preserve">    Andras Iklody    </w:t>
-            </w:r>
-          </w:p>
-          <w:p>
-            <w:pPr>
-              <w:rPr>
-                <w:color w:val="000000"/>
-              </w:rPr>
-            </w:pPr>
-            <w:r>
-              <w:rPr>
-                <w:color w:val="000000"/>
-              </w:rPr>
-              <w:t xml:space="preserve">    Raphaël Vinot</w:t>
-            </w:r>
+              <w:t xml:space="preserve">Alexandre </w:t>
+            </w:r>
+            <w:proofErr w:type="spellStart"/>
+            <w:r>
+              <w:t>Dulaunoy</w:t>
+            </w:r>
+            <w:proofErr w:type="spellEnd"/>
+          </w:p>
+          <w:p>
+            <w:r>
+              <w:t xml:space="preserve">    </w:t>
+            </w:r>
+            <w:proofErr w:type="spellStart"/>
+            <w:r>
+              <w:t>Andras</w:t>
+            </w:r>
+            <w:proofErr w:type="spellEnd"/>
+            <w:r>
+              <w:t xml:space="preserve"> </w:t>
+            </w:r>
+            <w:proofErr w:type="spellStart"/>
+            <w:r>
+              <w:t>Iklody</w:t>
+            </w:r>
+            <w:proofErr w:type="spellEnd"/>
+            <w:r>
+              <w:t xml:space="preserve">    </w:t>
+            </w:r>
+          </w:p>
+          <w:p>
+            <w:pPr>
+              <w:rPr>
+                <w:color w:val="000000"/>
+              </w:rPr>
+            </w:pPr>
+            <w:r>
+              <w:rPr>
+                <w:color w:val="000000"/>
+              </w:rPr>
+              <w:t xml:space="preserve">    </w:t>
+            </w:r>
+            <w:proofErr w:type="spellStart"/>
+            <w:r>
+              <w:rPr>
+                <w:color w:val="000000"/>
+              </w:rPr>
+              <w:t>Raphaël</w:t>
+            </w:r>
+            <w:proofErr w:type="spellEnd"/>
+            <w:r>
+              <w:rPr>
+                <w:color w:val="000000"/>
+              </w:rPr>
+              <w:t xml:space="preserve"> </w:t>
+            </w:r>
+            <w:proofErr w:type="spellStart"/>
+            <w:r>
+              <w:rPr>
+                <w:color w:val="000000"/>
+              </w:rPr>
+              <w:t>Vinot</w:t>
+            </w:r>
+            <w:proofErr w:type="spellEnd"/>
           </w:p>
           <w:p>
             <w:pPr>
@@ -18113,8 +18457,13 @@
           </w:p>
           <w:p>
             <w:r>
-              <w:t xml:space="preserve">    Joey Peloquin</w:t>
-            </w:r>
+              <w:t xml:space="preserve">    Joey </w:t>
+            </w:r>
+            <w:proofErr w:type="spellStart"/>
+            <w:r>
+              <w:t>Peloquin</w:t>
+            </w:r>
+            <w:proofErr w:type="spellEnd"/>
           </w:p>
           <w:p>
             <w:pPr>
@@ -18131,8 +18480,13 @@
           </w:p>
           <w:p>
             <w:r>
-              <w:t xml:space="preserve">    Will Urbanski</w:t>
-            </w:r>
+              <w:t xml:space="preserve">    Will </w:t>
+            </w:r>
+            <w:proofErr w:type="spellStart"/>
+            <w:r>
+              <w:t>Urbanski</w:t>
+            </w:r>
+            <w:proofErr w:type="spellEnd"/>
           </w:p>
           <w:p>
             <w:r>
@@ -18164,8 +18518,13 @@
           </w:p>
           <w:p>
             <w:r>
-              <w:t xml:space="preserve">    Chris Koutras</w:t>
-            </w:r>
+              <w:t xml:space="preserve">    Chris </w:t>
+            </w:r>
+            <w:proofErr w:type="spellStart"/>
+            <w:r>
+              <w:t>Koutras</w:t>
+            </w:r>
+            <w:proofErr w:type="spellEnd"/>
           </w:p>
           <w:p>
             <w:pPr>
@@ -18192,8 +18551,13 @@
           </w:p>
           <w:p>
             <w:r>
-              <w:t xml:space="preserve">    Ravi Sharda</w:t>
-            </w:r>
+              <w:t xml:space="preserve">    Ravi </w:t>
+            </w:r>
+            <w:proofErr w:type="spellStart"/>
+            <w:r>
+              <w:t>Sharda</w:t>
+            </w:r>
+            <w:proofErr w:type="spellEnd"/>
           </w:p>
           <w:p>
             <w:pPr>
@@ -18227,8 +18591,16 @@
               <w:rPr>
                 <w:color w:val="000000"/>
               </w:rPr>
-              <w:t>David Eilken</w:t>
-            </w:r>
+              <w:t xml:space="preserve">David </w:t>
+            </w:r>
+            <w:proofErr w:type="spellStart"/>
+            <w:r>
+              <w:rPr>
+                <w:color w:val="000000"/>
+              </w:rPr>
+              <w:t>Eilken</w:t>
+            </w:r>
+            <w:proofErr w:type="spellEnd"/>
           </w:p>
           <w:p>
             <w:pPr>
@@ -18281,8 +18653,16 @@
               <w:rPr>
                 <w:color w:val="000000"/>
               </w:rPr>
-              <w:t xml:space="preserve">    Kenichi Terashita</w:t>
-            </w:r>
+              <w:t xml:space="preserve">    Kenichi </w:t>
+            </w:r>
+            <w:proofErr w:type="spellStart"/>
+            <w:r>
+              <w:rPr>
+                <w:color w:val="000000"/>
+              </w:rPr>
+              <w:t>Terashita</w:t>
+            </w:r>
+            <w:proofErr w:type="spellEnd"/>
           </w:p>
           <w:p>
             <w:pPr>
@@ -18336,8 +18716,30 @@
               <w:rPr>
                 <w:color w:val="000000"/>
               </w:rPr>
-              <w:t xml:space="preserve">    Ryusuke Masuoka</w:t>
-            </w:r>
+              <w:t xml:space="preserve">    </w:t>
+            </w:r>
+            <w:proofErr w:type="spellStart"/>
+            <w:r>
+              <w:rPr>
+                <w:color w:val="000000"/>
+              </w:rPr>
+              <w:t>Ryusuke</w:t>
+            </w:r>
+            <w:proofErr w:type="spellEnd"/>
+            <w:r>
+              <w:rPr>
+                <w:color w:val="000000"/>
+              </w:rPr>
+              <w:t xml:space="preserve"> </w:t>
+            </w:r>
+            <w:proofErr w:type="spellStart"/>
+            <w:r>
+              <w:rPr>
+                <w:color w:val="000000"/>
+              </w:rPr>
+              <w:t>Masuoka</w:t>
+            </w:r>
+            <w:proofErr w:type="spellEnd"/>
           </w:p>
           <w:p>
             <w:pPr>
@@ -18377,8 +18779,16 @@
               <w:rPr>
                 <w:color w:val="000000"/>
               </w:rPr>
-              <w:t xml:space="preserve">    Mark Risher</w:t>
-            </w:r>
+              <w:t xml:space="preserve">    Mark </w:t>
+            </w:r>
+            <w:proofErr w:type="spellStart"/>
+            <w:r>
+              <w:rPr>
+                <w:color w:val="000000"/>
+              </w:rPr>
+              <w:t>Risher</w:t>
+            </w:r>
+            <w:proofErr w:type="spellEnd"/>
           </w:p>
           <w:p>
             <w:pPr>
@@ -18440,12 +18850,21 @@
                 <w:color w:val="000000"/>
               </w:rPr>
             </w:pPr>
-            <w:r>
-              <w:rPr>
-                <w:b/>
-                <w:color w:val="000000"/>
-              </w:rPr>
-              <w:t>iboss, Inc</w:t>
+            <w:proofErr w:type="spellStart"/>
+            <w:r>
+              <w:rPr>
+                <w:b/>
+                <w:color w:val="000000"/>
+              </w:rPr>
+              <w:t>iboss</w:t>
+            </w:r>
+            <w:proofErr w:type="spellEnd"/>
+            <w:r>
+              <w:rPr>
+                <w:b/>
+                <w:color w:val="000000"/>
+              </w:rPr>
+              <w:t>, Inc</w:t>
             </w:r>
             <w:r>
               <w:rPr>
@@ -18492,8 +18911,16 @@
               <w:rPr>
                 <w:color w:val="000000"/>
               </w:rPr>
-              <w:t xml:space="preserve">    Jerome Athias</w:t>
-            </w:r>
+              <w:t xml:space="preserve">    Jerome </w:t>
+            </w:r>
+            <w:proofErr w:type="spellStart"/>
+            <w:r>
+              <w:rPr>
+                <w:color w:val="000000"/>
+              </w:rPr>
+              <w:t>Athias</w:t>
+            </w:r>
+            <w:proofErr w:type="spellEnd"/>
           </w:p>
           <w:p>
             <w:pPr>
@@ -18518,21 +18945,57 @@
               <w:rPr>
                 <w:color w:val="000000"/>
               </w:rPr>
-              <w:t xml:space="preserve">    Elysa Jones</w:t>
-            </w:r>
-          </w:p>
-          <w:p>
-            <w:pPr>
-              <w:rPr>
-                <w:color w:val="000000"/>
-              </w:rPr>
-            </w:pPr>
-            <w:r>
-              <w:rPr>
-                <w:color w:val="000000"/>
-              </w:rPr>
-              <w:t xml:space="preserve">    Sanjiv Kalkar</w:t>
-            </w:r>
+              <w:t xml:space="preserve">    </w:t>
+            </w:r>
+            <w:proofErr w:type="spellStart"/>
+            <w:r>
+              <w:rPr>
+                <w:color w:val="000000"/>
+              </w:rPr>
+              <w:t>Elysa</w:t>
+            </w:r>
+            <w:proofErr w:type="spellEnd"/>
+            <w:r>
+              <w:rPr>
+                <w:color w:val="000000"/>
+              </w:rPr>
+              <w:t xml:space="preserve"> Jones</w:t>
+            </w:r>
+          </w:p>
+          <w:p>
+            <w:pPr>
+              <w:rPr>
+                <w:color w:val="000000"/>
+              </w:rPr>
+            </w:pPr>
+            <w:r>
+              <w:rPr>
+                <w:color w:val="000000"/>
+              </w:rPr>
+              <w:t xml:space="preserve">    </w:t>
+            </w:r>
+            <w:proofErr w:type="spellStart"/>
+            <w:r>
+              <w:rPr>
+                <w:color w:val="000000"/>
+              </w:rPr>
+              <w:t>Sanjiv</w:t>
+            </w:r>
+            <w:proofErr w:type="spellEnd"/>
+            <w:r>
+              <w:rPr>
+                <w:color w:val="000000"/>
+              </w:rPr>
+              <w:t xml:space="preserve"> </w:t>
+            </w:r>
+            <w:proofErr w:type="spellStart"/>
+            <w:r>
+              <w:rPr>
+                <w:color w:val="000000"/>
+              </w:rPr>
+              <w:t>Kalkar</w:t>
+            </w:r>
+            <w:proofErr w:type="spellEnd"/>
           </w:p>
           <w:p>
             <w:pPr>
@@ -18611,8 +19074,16 @@
               <w:rPr>
                 <w:color w:val="000000"/>
               </w:rPr>
-              <w:t xml:space="preserve">    Kent Landfield</w:t>
-            </w:r>
+              <w:t xml:space="preserve">    Kent </w:t>
+            </w:r>
+            <w:proofErr w:type="spellStart"/>
+            <w:r>
+              <w:rPr>
+                <w:color w:val="000000"/>
+              </w:rPr>
+              <w:t>Landfield</w:t>
+            </w:r>
+            <w:proofErr w:type="spellEnd"/>
           </w:p>
           <w:p>
             <w:pPr>
@@ -18659,16 +19130,25 @@
               <w:rPr>
                 <w:color w:val="000000"/>
               </w:rPr>
-              <w:t xml:space="preserve">    David Laurance</w:t>
-            </w:r>
-          </w:p>
-          <w:p>
-            <w:pPr>
-              <w:rPr>
-                <w:b/>
-                <w:color w:val="000000"/>
-              </w:rPr>
-            </w:pPr>
+              <w:t xml:space="preserve">    David </w:t>
+            </w:r>
+            <w:proofErr w:type="spellStart"/>
+            <w:r>
+              <w:rPr>
+                <w:color w:val="000000"/>
+              </w:rPr>
+              <w:t>Laurance</w:t>
+            </w:r>
+            <w:proofErr w:type="spellEnd"/>
+          </w:p>
+          <w:p>
+            <w:pPr>
+              <w:rPr>
+                <w:b/>
+                <w:color w:val="000000"/>
+              </w:rPr>
+            </w:pPr>
+            <w:proofErr w:type="spellStart"/>
             <w:r>
               <w:rPr>
                 <w:b/>
@@ -18676,6 +19156,7 @@
               </w:rPr>
               <w:t>LookingGlass</w:t>
             </w:r>
+            <w:proofErr w:type="spellEnd"/>
           </w:p>
           <w:p>
             <w:pPr>
@@ -18700,22 +19181,39 @@
               <w:rPr>
                 <w:color w:val="000000"/>
               </w:rPr>
-              <w:t xml:space="preserve">    Lee Vorthman</w:t>
-            </w:r>
-          </w:p>
-          <w:p>
-            <w:pPr>
-              <w:rPr>
-                <w:b/>
-                <w:color w:val="000000"/>
-              </w:rPr>
-            </w:pPr>
-            <w:r>
-              <w:rPr>
-                <w:b/>
-                <w:color w:val="000000"/>
-              </w:rPr>
-              <w:t>Mitre Corporation</w:t>
+              <w:t xml:space="preserve">    Lee </w:t>
+            </w:r>
+            <w:proofErr w:type="spellStart"/>
+            <w:r>
+              <w:rPr>
+                <w:color w:val="000000"/>
+              </w:rPr>
+              <w:t>Vorthman</w:t>
+            </w:r>
+            <w:proofErr w:type="spellEnd"/>
+          </w:p>
+          <w:p>
+            <w:pPr>
+              <w:rPr>
+                <w:b/>
+                <w:color w:val="000000"/>
+              </w:rPr>
+            </w:pPr>
+            <w:proofErr w:type="spellStart"/>
+            <w:r>
+              <w:rPr>
+                <w:b/>
+                <w:color w:val="000000"/>
+              </w:rPr>
+              <w:t>Mitre</w:t>
+            </w:r>
+            <w:proofErr w:type="spellEnd"/>
+            <w:r>
+              <w:rPr>
+                <w:b/>
+                <w:color w:val="000000"/>
+              </w:rPr>
+              <w:t xml:space="preserve"> Corporation</w:t>
             </w:r>
           </w:p>
           <w:p>
@@ -18832,8 +19330,16 @@
               <w:rPr>
                 <w:color w:val="000000"/>
               </w:rPr>
-              <w:t xml:space="preserve">    Jon Salwen</w:t>
-            </w:r>
+              <w:t xml:space="preserve">    Jon </w:t>
+            </w:r>
+            <w:proofErr w:type="spellStart"/>
+            <w:r>
+              <w:rPr>
+                <w:color w:val="000000"/>
+              </w:rPr>
+              <w:t>Salwen</w:t>
+            </w:r>
+            <w:proofErr w:type="spellEnd"/>
           </w:p>
           <w:p>
             <w:pPr>
@@ -18900,8 +19406,16 @@
               <w:rPr>
                 <w:color w:val="000000"/>
               </w:rPr>
-              <w:t xml:space="preserve">    Scott Algeier</w:t>
-            </w:r>
+              <w:t xml:space="preserve">    Scott </w:t>
+            </w:r>
+            <w:proofErr w:type="spellStart"/>
+            <w:r>
+              <w:rPr>
+                <w:color w:val="000000"/>
+              </w:rPr>
+              <w:t>Algeier</w:t>
+            </w:r>
+            <w:proofErr w:type="spellEnd"/>
           </w:p>
           <w:p>
             <w:pPr>
@@ -18954,8 +19468,16 @@
               <w:rPr>
                 <w:color w:val="000000"/>
               </w:rPr>
-              <w:t xml:space="preserve">    Takahiro Kakumaru</w:t>
-            </w:r>
+              <w:t xml:space="preserve">    Takahiro </w:t>
+            </w:r>
+            <w:proofErr w:type="spellStart"/>
+            <w:r>
+              <w:rPr>
+                <w:color w:val="000000"/>
+              </w:rPr>
+              <w:t>Kakumaru</w:t>
+            </w:r>
+            <w:proofErr w:type="spellEnd"/>
           </w:p>
           <w:p>
             <w:pPr>
@@ -19038,21 +19560,52 @@
               <w:rPr>
                 <w:color w:val="000000"/>
               </w:rPr>
-              <w:t xml:space="preserve">    Vishaal Hariprasad</w:t>
-            </w:r>
-          </w:p>
-          <w:p>
-            <w:pPr>
-              <w:rPr>
-                <w:color w:val="000000"/>
-              </w:rPr>
-            </w:pPr>
-            <w:r>
-              <w:rPr>
-                <w:b/>
-                <w:color w:val="000000"/>
-              </w:rPr>
-              <w:t>Queralt, Inc</w:t>
+              <w:t xml:space="preserve">    </w:t>
+            </w:r>
+            <w:proofErr w:type="spellStart"/>
+            <w:r>
+              <w:rPr>
+                <w:color w:val="000000"/>
+              </w:rPr>
+              <w:t>Vishaal</w:t>
+            </w:r>
+            <w:proofErr w:type="spellEnd"/>
+            <w:r>
+              <w:rPr>
+                <w:color w:val="000000"/>
+              </w:rPr>
+              <w:t xml:space="preserve"> </w:t>
+            </w:r>
+            <w:proofErr w:type="spellStart"/>
+            <w:r>
+              <w:rPr>
+                <w:color w:val="000000"/>
+              </w:rPr>
+              <w:t>Hariprasad</w:t>
+            </w:r>
+            <w:proofErr w:type="spellEnd"/>
+          </w:p>
+          <w:p>
+            <w:pPr>
+              <w:rPr>
+                <w:color w:val="000000"/>
+              </w:rPr>
+            </w:pPr>
+            <w:proofErr w:type="spellStart"/>
+            <w:r>
+              <w:rPr>
+                <w:b/>
+                <w:color w:val="000000"/>
+              </w:rPr>
+              <w:t>Queralt</w:t>
+            </w:r>
+            <w:proofErr w:type="spellEnd"/>
+            <w:r>
+              <w:rPr>
+                <w:b/>
+                <w:color w:val="000000"/>
+              </w:rPr>
+              <w:t>, Inc</w:t>
             </w:r>
             <w:r>
               <w:rPr>
@@ -19109,6 +19662,7 @@
                 <w:color w:val="000000"/>
               </w:rPr>
             </w:pPr>
+            <w:proofErr w:type="spellStart"/>
             <w:r>
               <w:rPr>
                 <w:b/>
@@ -19116,19 +19670,28 @@
               </w:rPr>
               <w:t>Securonix</w:t>
             </w:r>
-          </w:p>
-          <w:p>
-            <w:pPr>
-              <w:rPr>
-                <w:color w:val="000000"/>
-              </w:rPr>
-            </w:pPr>
-            <w:r>
-              <w:rPr>
-                <w:color w:val="000000"/>
-              </w:rPr>
-              <w:t xml:space="preserve">    Igor Baikalov</w:t>
-            </w:r>
+            <w:proofErr w:type="spellEnd"/>
+          </w:p>
+          <w:p>
+            <w:pPr>
+              <w:rPr>
+                <w:color w:val="000000"/>
+              </w:rPr>
+            </w:pPr>
+            <w:r>
+              <w:rPr>
+                <w:color w:val="000000"/>
+              </w:rPr>
+              <w:t xml:space="preserve">    Igor </w:t>
+            </w:r>
+            <w:proofErr w:type="spellStart"/>
+            <w:r>
+              <w:rPr>
+                <w:color w:val="000000"/>
+              </w:rPr>
+              <w:t>Baikalov</w:t>
+            </w:r>
+            <w:proofErr w:type="spellEnd"/>
           </w:p>
           <w:p>
             <w:pPr>
@@ -19155,8 +19718,16 @@
               <w:rPr>
                 <w:color w:val="000000"/>
               </w:rPr>
-              <w:t xml:space="preserve">    Bernd Grobauer</w:t>
-            </w:r>
+              <w:t xml:space="preserve">    Bernd </w:t>
+            </w:r>
+            <w:proofErr w:type="spellStart"/>
+            <w:r>
+              <w:rPr>
+                <w:color w:val="000000"/>
+              </w:rPr>
+              <w:t>Grobauer</w:t>
+            </w:r>
+            <w:proofErr w:type="spellEnd"/>
           </w:p>
           <w:p>
             <w:pPr>
@@ -19196,21 +19767,57 @@
               <w:rPr>
                 <w:color w:val="000000"/>
               </w:rPr>
-              <w:t xml:space="preserve">    Aishwarya Asok Kumar</w:t>
-            </w:r>
-          </w:p>
-          <w:p>
-            <w:pPr>
-              <w:rPr>
-                <w:color w:val="000000"/>
-              </w:rPr>
-            </w:pPr>
-            <w:r>
-              <w:rPr>
-                <w:color w:val="000000"/>
-              </w:rPr>
-              <w:t xml:space="preserve">    Peter Ayasse</w:t>
-            </w:r>
+              <w:t xml:space="preserve">    </w:t>
+            </w:r>
+            <w:proofErr w:type="spellStart"/>
+            <w:r>
+              <w:rPr>
+                <w:color w:val="000000"/>
+              </w:rPr>
+              <w:t>Aishwarya</w:t>
+            </w:r>
+            <w:proofErr w:type="spellEnd"/>
+            <w:r>
+              <w:rPr>
+                <w:color w:val="000000"/>
+              </w:rPr>
+              <w:t xml:space="preserve"> </w:t>
+            </w:r>
+            <w:proofErr w:type="spellStart"/>
+            <w:r>
+              <w:rPr>
+                <w:color w:val="000000"/>
+              </w:rPr>
+              <w:t>Asok</w:t>
+            </w:r>
+            <w:proofErr w:type="spellEnd"/>
+            <w:r>
+              <w:rPr>
+                <w:color w:val="000000"/>
+              </w:rPr>
+              <w:t xml:space="preserve"> Kumar</w:t>
+            </w:r>
+          </w:p>
+          <w:p>
+            <w:pPr>
+              <w:rPr>
+                <w:color w:val="000000"/>
+              </w:rPr>
+            </w:pPr>
+            <w:r>
+              <w:rPr>
+                <w:color w:val="000000"/>
+              </w:rPr>
+              <w:t xml:space="preserve">    Peter </w:t>
+            </w:r>
+            <w:proofErr w:type="spellStart"/>
+            <w:r>
+              <w:rPr>
+                <w:color w:val="000000"/>
+              </w:rPr>
+              <w:t>Ayasse</w:t>
+            </w:r>
+            <w:proofErr w:type="spellEnd"/>
           </w:p>
           <w:p>
             <w:pPr>
@@ -19352,21 +19959,37 @@
               <w:rPr>
                 <w:color w:val="000000"/>
               </w:rPr>
-              <w:t xml:space="preserve">    Robert Hutto</w:t>
-            </w:r>
-          </w:p>
-          <w:p>
-            <w:pPr>
-              <w:rPr>
-                <w:color w:val="000000"/>
-              </w:rPr>
-            </w:pPr>
-            <w:r>
-              <w:rPr>
-                <w:color w:val="000000"/>
-              </w:rPr>
-              <w:t xml:space="preserve">    Raymond Keckler</w:t>
-            </w:r>
+              <w:t xml:space="preserve">    Robert </w:t>
+            </w:r>
+            <w:proofErr w:type="spellStart"/>
+            <w:r>
+              <w:rPr>
+                <w:color w:val="000000"/>
+              </w:rPr>
+              <w:t>Hutto</w:t>
+            </w:r>
+            <w:proofErr w:type="spellEnd"/>
+          </w:p>
+          <w:p>
+            <w:pPr>
+              <w:rPr>
+                <w:color w:val="000000"/>
+              </w:rPr>
+            </w:pPr>
+            <w:r>
+              <w:rPr>
+                <w:color w:val="000000"/>
+              </w:rPr>
+              <w:t xml:space="preserve">    Raymond </w:t>
+            </w:r>
+            <w:proofErr w:type="spellStart"/>
+            <w:r>
+              <w:rPr>
+                <w:color w:val="000000"/>
+              </w:rPr>
+              <w:t>Keckler</w:t>
+            </w:r>
+            <w:proofErr w:type="spellEnd"/>
           </w:p>
           <w:p>
             <w:pPr>
@@ -19391,8 +20014,16 @@
               <w:rPr>
                 <w:color w:val="000000"/>
               </w:rPr>
-              <w:t xml:space="preserve">    Chris Kiehl</w:t>
-            </w:r>
+              <w:t xml:space="preserve">    Chris </w:t>
+            </w:r>
+            <w:proofErr w:type="spellStart"/>
+            <w:r>
+              <w:rPr>
+                <w:color w:val="000000"/>
+              </w:rPr>
+              <w:t>Kiehl</w:t>
+            </w:r>
+            <w:proofErr w:type="spellEnd"/>
           </w:p>
           <w:p>
             <w:pPr>
@@ -19485,8 +20116,16 @@
               <w:rPr>
                 <w:color w:val="000000"/>
               </w:rPr>
-              <w:t xml:space="preserve">    Curtis Kostrosky</w:t>
-            </w:r>
+              <w:t xml:space="preserve">    Curtis </w:t>
+            </w:r>
+            <w:proofErr w:type="spellStart"/>
+            <w:r>
+              <w:rPr>
+                <w:color w:val="000000"/>
+              </w:rPr>
+              <w:t>Kostrosky</w:t>
+            </w:r>
+            <w:proofErr w:type="spellEnd"/>
           </w:p>
           <w:p>
             <w:pPr>
@@ -19523,26 +20162,43 @@
                 <w:color w:val="000000"/>
               </w:rPr>
             </w:pPr>
-            <w:r>
-              <w:rPr>
-                <w:b/>
-                <w:color w:val="000000"/>
-              </w:rPr>
-              <w:t>ThreatQuotient, Inc.</w:t>
-            </w:r>
-          </w:p>
-          <w:p>
-            <w:pPr>
-              <w:rPr>
-                <w:color w:val="000000"/>
-              </w:rPr>
-            </w:pPr>
-            <w:r>
-              <w:rPr>
-                <w:color w:val="000000"/>
-              </w:rPr>
-              <w:t xml:space="preserve">    Ryan Trost</w:t>
-            </w:r>
+            <w:proofErr w:type="spellStart"/>
+            <w:r>
+              <w:rPr>
+                <w:b/>
+                <w:color w:val="000000"/>
+              </w:rPr>
+              <w:t>ThreatQuotient</w:t>
+            </w:r>
+            <w:proofErr w:type="spellEnd"/>
+            <w:r>
+              <w:rPr>
+                <w:b/>
+                <w:color w:val="000000"/>
+              </w:rPr>
+              <w:t>, Inc.</w:t>
+            </w:r>
+          </w:p>
+          <w:p>
+            <w:pPr>
+              <w:rPr>
+                <w:color w:val="000000"/>
+              </w:rPr>
+            </w:pPr>
+            <w:r>
+              <w:rPr>
+                <w:color w:val="000000"/>
+              </w:rPr>
+              <w:t xml:space="preserve">    Ryan </w:t>
+            </w:r>
+            <w:proofErr w:type="spellStart"/>
+            <w:r>
+              <w:rPr>
+                <w:color w:val="000000"/>
+              </w:rPr>
+              <w:t>Trost</w:t>
+            </w:r>
+            <w:proofErr w:type="spellEnd"/>
           </w:p>
           <w:p>
             <w:pPr>
@@ -19608,21 +20264,51 @@
               <w:rPr>
                 <w:color w:val="000000"/>
               </w:rPr>
-              <w:t xml:space="preserve">    Mona Magathan</w:t>
-            </w:r>
-          </w:p>
-          <w:p>
-            <w:pPr>
-              <w:rPr>
-                <w:color w:val="000000"/>
-              </w:rPr>
-            </w:pPr>
-            <w:r>
-              <w:rPr>
-                <w:color w:val="000000"/>
-              </w:rPr>
-              <w:t xml:space="preserve">    Yevgen Sautin</w:t>
-            </w:r>
+              <w:t xml:space="preserve">    Mona </w:t>
+            </w:r>
+            <w:proofErr w:type="spellStart"/>
+            <w:r>
+              <w:rPr>
+                <w:color w:val="000000"/>
+              </w:rPr>
+              <w:t>Magathan</w:t>
+            </w:r>
+            <w:proofErr w:type="spellEnd"/>
+          </w:p>
+          <w:p>
+            <w:pPr>
+              <w:rPr>
+                <w:color w:val="000000"/>
+              </w:rPr>
+            </w:pPr>
+            <w:r>
+              <w:rPr>
+                <w:color w:val="000000"/>
+              </w:rPr>
+              <w:t xml:space="preserve">    </w:t>
+            </w:r>
+            <w:proofErr w:type="spellStart"/>
+            <w:r>
+              <w:rPr>
+                <w:color w:val="000000"/>
+              </w:rPr>
+              <w:t>Yevgen</w:t>
+            </w:r>
+            <w:proofErr w:type="spellEnd"/>
+            <w:r>
+              <w:rPr>
+                <w:color w:val="000000"/>
+              </w:rPr>
+              <w:t xml:space="preserve"> </w:t>
+            </w:r>
+            <w:proofErr w:type="spellStart"/>
+            <w:r>
+              <w:rPr>
+                <w:color w:val="000000"/>
+              </w:rPr>
+              <w:t>Sautin</w:t>
+            </w:r>
+            <w:proofErr w:type="spellEnd"/>
           </w:p>
           <w:p>
             <w:pPr>
@@ -19649,8 +20335,16 @@
               <w:rPr>
                 <w:color w:val="000000"/>
               </w:rPr>
-              <w:t xml:space="preserve">    James Bohling</w:t>
-            </w:r>
+              <w:t xml:space="preserve">    James </w:t>
+            </w:r>
+            <w:proofErr w:type="spellStart"/>
+            <w:r>
+              <w:rPr>
+                <w:color w:val="000000"/>
+              </w:rPr>
+              <w:t>Bohling</w:t>
+            </w:r>
+            <w:proofErr w:type="spellEnd"/>
           </w:p>
           <w:p>
             <w:pPr>
@@ -19716,8 +20410,16 @@
               <w:rPr>
                 <w:color w:val="000000"/>
               </w:rPr>
-              <w:t xml:space="preserve">    Robert Coderre</w:t>
-            </w:r>
+              <w:t xml:space="preserve">    Robert </w:t>
+            </w:r>
+            <w:proofErr w:type="spellStart"/>
+            <w:r>
+              <w:rPr>
+                <w:color w:val="000000"/>
+              </w:rPr>
+              <w:t>Coderre</w:t>
+            </w:r>
+            <w:proofErr w:type="spellEnd"/>
           </w:p>
           <w:p>
             <w:pPr>
@@ -19737,8 +20439,16 @@
               <w:rPr>
                 <w:color w:val="000000"/>
               </w:rPr>
-              <w:t xml:space="preserve">    Eric Osterweil</w:t>
-            </w:r>
+              <w:t xml:space="preserve">    Eric </w:t>
+            </w:r>
+            <w:proofErr w:type="spellStart"/>
+            <w:r>
+              <w:rPr>
+                <w:color w:val="000000"/>
+              </w:rPr>
+              <w:t>Osterweil</w:t>
+            </w:r>
+            <w:proofErr w:type="spellEnd"/>
             <w:r>
               <w:rPr>
                 <w:b/>
@@ -19773,21 +20483,35 @@
           </w:p>
           <w:p>
             <w:r>
-              <w:t xml:space="preserve">    Joerg Eschweiler</w:t>
-            </w:r>
-          </w:p>
-          <w:p>
-            <w:r>
-              <w:t xml:space="preserve">    Marcos Orallo</w:t>
-            </w:r>
-          </w:p>
-          <w:p>
-            <w:pPr>
-              <w:rPr>
-                <w:b/>
-                <w:color w:val="000000"/>
-              </w:rPr>
-            </w:pPr>
+              <w:t xml:space="preserve">    </w:t>
+            </w:r>
+            <w:proofErr w:type="spellStart"/>
+            <w:r>
+              <w:t>Joerg</w:t>
+            </w:r>
+            <w:proofErr w:type="spellEnd"/>
+            <w:r>
+              <w:t xml:space="preserve"> Eschweiler</w:t>
+            </w:r>
+          </w:p>
+          <w:p>
+            <w:r>
+              <w:t xml:space="preserve">    Marcos </w:t>
+            </w:r>
+            <w:proofErr w:type="spellStart"/>
+            <w:r>
+              <w:t>Orallo</w:t>
+            </w:r>
+            <w:proofErr w:type="spellEnd"/>
+          </w:p>
+          <w:p>
+            <w:pPr>
+              <w:rPr>
+                <w:b/>
+                <w:color w:val="000000"/>
+              </w:rPr>
+            </w:pPr>
+            <w:proofErr w:type="spellStart"/>
             <w:r>
               <w:rPr>
                 <w:b/>
@@ -19795,6 +20519,7 @@
               </w:rPr>
               <w:t>Anomali</w:t>
             </w:r>
+            <w:proofErr w:type="spellEnd"/>
           </w:p>
           <w:p>
             <w:r>
@@ -19808,23 +20533,43 @@
           </w:p>
           <w:p>
             <w:r>
-              <w:t xml:space="preserve">    Hugh Njemanze</w:t>
-            </w:r>
-          </w:p>
-          <w:p>
-            <w:r>
-              <w:t xml:space="preserve">    Katie Pelusi</w:t>
-            </w:r>
-          </w:p>
-          <w:p>
-            <w:r>
-              <w:t xml:space="preserve">    Aaron Shelmire</w:t>
-            </w:r>
-          </w:p>
-          <w:p>
-            <w:r>
-              <w:t xml:space="preserve">    Jason Trost</w:t>
-            </w:r>
+              <w:t xml:space="preserve">    Hugh </w:t>
+            </w:r>
+            <w:proofErr w:type="spellStart"/>
+            <w:r>
+              <w:t>Njemanze</w:t>
+            </w:r>
+            <w:proofErr w:type="spellEnd"/>
+          </w:p>
+          <w:p>
+            <w:r>
+              <w:t xml:space="preserve">    Katie </w:t>
+            </w:r>
+            <w:proofErr w:type="spellStart"/>
+            <w:r>
+              <w:t>Pelusi</w:t>
+            </w:r>
+            <w:proofErr w:type="spellEnd"/>
+          </w:p>
+          <w:p>
+            <w:r>
+              <w:t xml:space="preserve">    Aaron </w:t>
+            </w:r>
+            <w:proofErr w:type="spellStart"/>
+            <w:r>
+              <w:t>Shelmire</w:t>
+            </w:r>
+            <w:proofErr w:type="spellEnd"/>
+          </w:p>
+          <w:p>
+            <w:r>
+              <w:t xml:space="preserve">    Jason </w:t>
+            </w:r>
+            <w:proofErr w:type="spellStart"/>
+            <w:r>
+              <w:t>Trost</w:t>
+            </w:r>
+            <w:proofErr w:type="spellEnd"/>
           </w:p>
           <w:p>
             <w:pPr>
@@ -19924,21 +20669,51 @@
               <w:rPr>
                 <w:color w:val="000000"/>
               </w:rPr>
-              <w:t xml:space="preserve">    Syam Appala</w:t>
-            </w:r>
-          </w:p>
-          <w:p>
-            <w:pPr>
-              <w:rPr>
-                <w:color w:val="000000"/>
-              </w:rPr>
-            </w:pPr>
-            <w:r>
-              <w:rPr>
-                <w:color w:val="000000"/>
-              </w:rPr>
-              <w:t xml:space="preserve">    Ted Bedwell</w:t>
-            </w:r>
+              <w:t xml:space="preserve">    </w:t>
+            </w:r>
+            <w:proofErr w:type="spellStart"/>
+            <w:r>
+              <w:rPr>
+                <w:color w:val="000000"/>
+              </w:rPr>
+              <w:t>Syam</w:t>
+            </w:r>
+            <w:proofErr w:type="spellEnd"/>
+            <w:r>
+              <w:rPr>
+                <w:color w:val="000000"/>
+              </w:rPr>
+              <w:t xml:space="preserve"> </w:t>
+            </w:r>
+            <w:proofErr w:type="spellStart"/>
+            <w:r>
+              <w:rPr>
+                <w:color w:val="000000"/>
+              </w:rPr>
+              <w:t>Appala</w:t>
+            </w:r>
+            <w:proofErr w:type="spellEnd"/>
+          </w:p>
+          <w:p>
+            <w:pPr>
+              <w:rPr>
+                <w:color w:val="000000"/>
+              </w:rPr>
+            </w:pPr>
+            <w:r>
+              <w:rPr>
+                <w:color w:val="000000"/>
+              </w:rPr>
+              <w:t xml:space="preserve">    Ted </w:t>
+            </w:r>
+            <w:proofErr w:type="spellStart"/>
+            <w:r>
+              <w:rPr>
+                <w:color w:val="000000"/>
+              </w:rPr>
+              <w:t>Bedwell</w:t>
+            </w:r>
+            <w:proofErr w:type="spellEnd"/>
           </w:p>
           <w:p>
             <w:pPr>
@@ -19963,7 +20738,21 @@
               <w:rPr>
                 <w:color w:val="000000"/>
               </w:rPr>
-              <w:t xml:space="preserve">    Pavan Reddy</w:t>
+              <w:t xml:space="preserve">    </w:t>
+            </w:r>
+            <w:proofErr w:type="spellStart"/>
+            <w:r>
+              <w:rPr>
+                <w:color w:val="000000"/>
+              </w:rPr>
+              <w:t>Pavan</w:t>
+            </w:r>
+            <w:proofErr w:type="spellEnd"/>
+            <w:r>
+              <w:rPr>
+                <w:color w:val="000000"/>
+              </w:rPr>
+              <w:t xml:space="preserve"> Reddy</w:t>
             </w:r>
           </w:p>
           <w:p>
@@ -19989,8 +20778,30 @@
               <w:rPr>
                 <w:color w:val="000000"/>
               </w:rPr>
-              <w:t xml:space="preserve">    Jyoti Verma</w:t>
-            </w:r>
+              <w:t xml:space="preserve">    </w:t>
+            </w:r>
+            <w:proofErr w:type="spellStart"/>
+            <w:r>
+              <w:rPr>
+                <w:color w:val="000000"/>
+              </w:rPr>
+              <w:t>Jyoti</w:t>
+            </w:r>
+            <w:proofErr w:type="spellEnd"/>
+            <w:r>
+              <w:rPr>
+                <w:color w:val="000000"/>
+              </w:rPr>
+              <w:t xml:space="preserve"> </w:t>
+            </w:r>
+            <w:proofErr w:type="spellStart"/>
+            <w:r>
+              <w:rPr>
+                <w:color w:val="000000"/>
+              </w:rPr>
+              <w:t>Verma</w:t>
+            </w:r>
+            <w:proofErr w:type="spellEnd"/>
           </w:p>
           <w:p>
             <w:pPr>
@@ -20024,21 +20835,37 @@
               <w:rPr>
                 <w:color w:val="000000"/>
               </w:rPr>
-              <w:t>Doug DePeppe</w:t>
-            </w:r>
-          </w:p>
-          <w:p>
-            <w:pPr>
-              <w:rPr>
-                <w:color w:val="000000"/>
-              </w:rPr>
-            </w:pPr>
-            <w:r>
-              <w:rPr>
-                <w:color w:val="000000"/>
-              </w:rPr>
-              <w:t xml:space="preserve">    Jane Ginn</w:t>
-            </w:r>
+              <w:t xml:space="preserve">Doug </w:t>
+            </w:r>
+            <w:proofErr w:type="spellStart"/>
+            <w:r>
+              <w:rPr>
+                <w:color w:val="000000"/>
+              </w:rPr>
+              <w:t>DePeppe</w:t>
+            </w:r>
+            <w:proofErr w:type="spellEnd"/>
+          </w:p>
+          <w:p>
+            <w:pPr>
+              <w:rPr>
+                <w:color w:val="000000"/>
+              </w:rPr>
+            </w:pPr>
+            <w:r>
+              <w:rPr>
+                <w:color w:val="000000"/>
+              </w:rPr>
+              <w:t xml:space="preserve">    Jane </w:t>
+            </w:r>
+            <w:proofErr w:type="spellStart"/>
+            <w:r>
+              <w:rPr>
+                <w:color w:val="000000"/>
+              </w:rPr>
+              <w:t>Ginn</w:t>
+            </w:r>
+            <w:proofErr w:type="spellEnd"/>
           </w:p>
           <w:p>
             <w:pPr>
@@ -20108,6 +20935,7 @@
                 <w:color w:val="000000"/>
               </w:rPr>
             </w:pPr>
+            <w:proofErr w:type="spellStart"/>
             <w:r>
               <w:rPr>
                 <w:b/>
@@ -20115,58 +20943,119 @@
               </w:rPr>
               <w:t>EclecticIQ</w:t>
             </w:r>
-          </w:p>
-          <w:p>
-            <w:pPr>
-              <w:rPr>
-                <w:color w:val="000000"/>
-              </w:rPr>
-            </w:pPr>
-            <w:r>
-              <w:rPr>
-                <w:color w:val="000000"/>
-              </w:rPr>
-              <w:t xml:space="preserve">    Marko Dragoljevic</w:t>
-            </w:r>
-          </w:p>
-          <w:p>
-            <w:pPr>
-              <w:rPr>
-                <w:color w:val="000000"/>
-              </w:rPr>
-            </w:pPr>
-            <w:r>
-              <w:rPr>
-                <w:color w:val="000000"/>
-              </w:rPr>
-              <w:t xml:space="preserve">    Joep Gommers</w:t>
-            </w:r>
-          </w:p>
-          <w:p>
-            <w:pPr>
-              <w:rPr>
-                <w:color w:val="000000"/>
-              </w:rPr>
-            </w:pPr>
-            <w:r>
-              <w:rPr>
-                <w:color w:val="000000"/>
-              </w:rPr>
-              <w:t xml:space="preserve">    Sergey Polzunov</w:t>
-            </w:r>
-          </w:p>
-          <w:p>
-            <w:pPr>
-              <w:rPr>
-                <w:color w:val="000000"/>
-              </w:rPr>
-            </w:pPr>
-            <w:r>
-              <w:rPr>
-                <w:color w:val="000000"/>
-              </w:rPr>
-              <w:t xml:space="preserve">    Rutger Prins</w:t>
-            </w:r>
+            <w:proofErr w:type="spellEnd"/>
+          </w:p>
+          <w:p>
+            <w:pPr>
+              <w:rPr>
+                <w:color w:val="000000"/>
+              </w:rPr>
+            </w:pPr>
+            <w:r>
+              <w:rPr>
+                <w:color w:val="000000"/>
+              </w:rPr>
+              <w:t xml:space="preserve">    Marko </w:t>
+            </w:r>
+            <w:proofErr w:type="spellStart"/>
+            <w:r>
+              <w:rPr>
+                <w:color w:val="000000"/>
+              </w:rPr>
+              <w:t>Dragoljevic</w:t>
+            </w:r>
+            <w:proofErr w:type="spellEnd"/>
+          </w:p>
+          <w:p>
+            <w:pPr>
+              <w:rPr>
+                <w:color w:val="000000"/>
+              </w:rPr>
+            </w:pPr>
+            <w:r>
+              <w:rPr>
+                <w:color w:val="000000"/>
+              </w:rPr>
+              <w:t xml:space="preserve">    </w:t>
+            </w:r>
+            <w:proofErr w:type="spellStart"/>
+            <w:r>
+              <w:rPr>
+                <w:color w:val="000000"/>
+              </w:rPr>
+              <w:t>Joep</w:t>
+            </w:r>
+            <w:proofErr w:type="spellEnd"/>
+            <w:r>
+              <w:rPr>
+                <w:color w:val="000000"/>
+              </w:rPr>
+              <w:t xml:space="preserve"> </w:t>
+            </w:r>
+            <w:proofErr w:type="spellStart"/>
+            <w:r>
+              <w:rPr>
+                <w:color w:val="000000"/>
+              </w:rPr>
+              <w:t>Gommers</w:t>
+            </w:r>
+            <w:proofErr w:type="spellEnd"/>
+          </w:p>
+          <w:p>
+            <w:pPr>
+              <w:rPr>
+                <w:color w:val="000000"/>
+              </w:rPr>
+            </w:pPr>
+            <w:r>
+              <w:rPr>
+                <w:color w:val="000000"/>
+              </w:rPr>
+              <w:t xml:space="preserve">    Sergey </w:t>
+            </w:r>
+            <w:proofErr w:type="spellStart"/>
+            <w:r>
+              <w:rPr>
+                <w:color w:val="000000"/>
+              </w:rPr>
+              <w:t>Polzunov</w:t>
+            </w:r>
+            <w:proofErr w:type="spellEnd"/>
+          </w:p>
+          <w:p>
+            <w:pPr>
+              <w:rPr>
+                <w:color w:val="000000"/>
+              </w:rPr>
+            </w:pPr>
+            <w:r>
+              <w:rPr>
+                <w:color w:val="000000"/>
+              </w:rPr>
+              <w:t xml:space="preserve">    </w:t>
+            </w:r>
+            <w:proofErr w:type="spellStart"/>
+            <w:r>
+              <w:rPr>
+                <w:color w:val="000000"/>
+              </w:rPr>
+              <w:t>Rutger</w:t>
+            </w:r>
+            <w:proofErr w:type="spellEnd"/>
+            <w:r>
+              <w:rPr>
+                <w:color w:val="000000"/>
+              </w:rPr>
+              <w:t xml:space="preserve"> </w:t>
+            </w:r>
+            <w:proofErr w:type="spellStart"/>
+            <w:r>
+              <w:rPr>
+                <w:color w:val="000000"/>
+              </w:rPr>
+              <w:t>Prins</w:t>
+            </w:r>
+            <w:proofErr w:type="spellEnd"/>
           </w:p>
           <w:p>
             <w:pPr>
@@ -20179,49 +21068,96 @@
                 <w:color w:val="000000"/>
               </w:rPr>
               <w:lastRenderedPageBreak/>
-              <w:t xml:space="preserve">    Andrei Sîrghi</w:t>
-            </w:r>
-          </w:p>
-          <w:p>
-            <w:pPr>
-              <w:rPr>
-                <w:color w:val="000000"/>
-              </w:rPr>
-            </w:pPr>
-            <w:r>
-              <w:rPr>
-                <w:color w:val="000000"/>
-              </w:rPr>
-              <w:t xml:space="preserve">    Raymon van der Velde</w:t>
-            </w:r>
-          </w:p>
-          <w:p>
-            <w:pPr>
-              <w:rPr>
-                <w:b/>
-                <w:color w:val="000000"/>
-              </w:rPr>
-            </w:pPr>
-            <w:r>
-              <w:rPr>
-                <w:b/>
-                <w:color w:val="000000"/>
-              </w:rPr>
-              <w:t>eSentire, Inc.</w:t>
-            </w:r>
-          </w:p>
-          <w:p>
-            <w:pPr>
-              <w:rPr>
-                <w:color w:val="000000"/>
-              </w:rPr>
-            </w:pPr>
-            <w:r>
-              <w:rPr>
-                <w:color w:val="000000"/>
-              </w:rPr>
-              <w:t xml:space="preserve">    Jacob Gajek</w:t>
-            </w:r>
+              <w:t xml:space="preserve">    Andrei </w:t>
+            </w:r>
+            <w:proofErr w:type="spellStart"/>
+            <w:r>
+              <w:rPr>
+                <w:color w:val="000000"/>
+              </w:rPr>
+              <w:t>Sîrghi</w:t>
+            </w:r>
+            <w:proofErr w:type="spellEnd"/>
+          </w:p>
+          <w:p>
+            <w:pPr>
+              <w:rPr>
+                <w:color w:val="000000"/>
+              </w:rPr>
+            </w:pPr>
+            <w:r>
+              <w:rPr>
+                <w:color w:val="000000"/>
+              </w:rPr>
+              <w:t xml:space="preserve">    </w:t>
+            </w:r>
+            <w:proofErr w:type="spellStart"/>
+            <w:r>
+              <w:rPr>
+                <w:color w:val="000000"/>
+              </w:rPr>
+              <w:t>Raymon</w:t>
+            </w:r>
+            <w:proofErr w:type="spellEnd"/>
+            <w:r>
+              <w:rPr>
+                <w:color w:val="000000"/>
+              </w:rPr>
+              <w:t xml:space="preserve"> van der </w:t>
+            </w:r>
+            <w:proofErr w:type="spellStart"/>
+            <w:r>
+              <w:rPr>
+                <w:color w:val="000000"/>
+              </w:rPr>
+              <w:t>Velde</w:t>
+            </w:r>
+            <w:proofErr w:type="spellEnd"/>
+          </w:p>
+          <w:p>
+            <w:pPr>
+              <w:rPr>
+                <w:b/>
+                <w:color w:val="000000"/>
+              </w:rPr>
+            </w:pPr>
+            <w:proofErr w:type="spellStart"/>
+            <w:r>
+              <w:rPr>
+                <w:b/>
+                <w:color w:val="000000"/>
+              </w:rPr>
+              <w:t>eSentire</w:t>
+            </w:r>
+            <w:proofErr w:type="spellEnd"/>
+            <w:r>
+              <w:rPr>
+                <w:b/>
+                <w:color w:val="000000"/>
+              </w:rPr>
+              <w:t>, Inc.</w:t>
+            </w:r>
+          </w:p>
+          <w:p>
+            <w:pPr>
+              <w:rPr>
+                <w:color w:val="000000"/>
+              </w:rPr>
+            </w:pPr>
+            <w:r>
+              <w:rPr>
+                <w:color w:val="000000"/>
+              </w:rPr>
+              <w:t xml:space="preserve">    Jacob </w:t>
+            </w:r>
+            <w:proofErr w:type="spellStart"/>
+            <w:r>
+              <w:rPr>
+                <w:color w:val="000000"/>
+              </w:rPr>
+              <w:t>Gajek</w:t>
+            </w:r>
+            <w:proofErr w:type="spellEnd"/>
           </w:p>
           <w:p>
             <w:pPr>
@@ -20261,8 +21197,30 @@
               <w:rPr>
                 <w:color w:val="000000"/>
               </w:rPr>
-              <w:t xml:space="preserve">    Pavan Gorakav</w:t>
-            </w:r>
+              <w:t xml:space="preserve">    </w:t>
+            </w:r>
+            <w:proofErr w:type="spellStart"/>
+            <w:r>
+              <w:rPr>
+                <w:color w:val="000000"/>
+              </w:rPr>
+              <w:t>Pavan</w:t>
+            </w:r>
+            <w:proofErr w:type="spellEnd"/>
+            <w:r>
+              <w:rPr>
+                <w:color w:val="000000"/>
+              </w:rPr>
+              <w:t xml:space="preserve"> </w:t>
+            </w:r>
+            <w:proofErr w:type="spellStart"/>
+            <w:r>
+              <w:rPr>
+                <w:color w:val="000000"/>
+              </w:rPr>
+              <w:t>Gorakav</w:t>
+            </w:r>
+            <w:proofErr w:type="spellEnd"/>
           </w:p>
           <w:p>
             <w:pPr>
@@ -20287,7 +21245,21 @@
               <w:rPr>
                 <w:color w:val="000000"/>
               </w:rPr>
-              <w:t xml:space="preserve">    Shyamal Pandya</w:t>
+              <w:t xml:space="preserve">    </w:t>
+            </w:r>
+            <w:proofErr w:type="spellStart"/>
+            <w:r>
+              <w:rPr>
+                <w:color w:val="000000"/>
+              </w:rPr>
+              <w:t>Shyamal</w:t>
+            </w:r>
+            <w:proofErr w:type="spellEnd"/>
+            <w:r>
+              <w:rPr>
+                <w:color w:val="000000"/>
+              </w:rPr>
+              <w:t xml:space="preserve"> Pandya</w:t>
             </w:r>
           </w:p>
           <w:p>
@@ -20438,7 +21410,21 @@
               <w:rPr>
                 <w:color w:val="000000"/>
               </w:rPr>
-              <w:t xml:space="preserve">    Eldan Ben-Haim</w:t>
+              <w:t xml:space="preserve">    </w:t>
+            </w:r>
+            <w:proofErr w:type="spellStart"/>
+            <w:r>
+              <w:rPr>
+                <w:color w:val="000000"/>
+              </w:rPr>
+              <w:t>Eldan</w:t>
+            </w:r>
+            <w:proofErr w:type="spellEnd"/>
+            <w:r>
+              <w:rPr>
+                <w:color w:val="000000"/>
+              </w:rPr>
+              <w:t xml:space="preserve"> Ben-Haim</w:t>
             </w:r>
           </w:p>
           <w:p>
@@ -20490,8 +21476,16 @@
               <w:rPr>
                 <w:color w:val="000000"/>
               </w:rPr>
-              <w:t xml:space="preserve">    Laura Rusu</w:t>
-            </w:r>
+              <w:t xml:space="preserve">    Laura </w:t>
+            </w:r>
+            <w:proofErr w:type="spellStart"/>
+            <w:r>
+              <w:rPr>
+                <w:color w:val="000000"/>
+              </w:rPr>
+              <w:t>Rusu</w:t>
+            </w:r>
+            <w:proofErr w:type="spellEnd"/>
           </w:p>
           <w:p>
             <w:pPr>
@@ -20607,8 +21601,16 @@
               <w:rPr>
                 <w:color w:val="000000"/>
               </w:rPr>
-              <w:t xml:space="preserve">    Julie Modlin</w:t>
-            </w:r>
+              <w:t xml:space="preserve">    Julie </w:t>
+            </w:r>
+            <w:proofErr w:type="spellStart"/>
+            <w:r>
+              <w:rPr>
+                <w:color w:val="000000"/>
+              </w:rPr>
+              <w:t>Modlin</w:t>
+            </w:r>
+            <w:proofErr w:type="spellEnd"/>
           </w:p>
           <w:p>
             <w:pPr>
@@ -20684,12 +21686,21 @@
                 <w:color w:val="000000"/>
               </w:rPr>
             </w:pPr>
-            <w:r>
-              <w:rPr>
-                <w:b/>
-                <w:color w:val="000000"/>
-              </w:rPr>
-              <w:t>Lumeta Corporation</w:t>
+            <w:proofErr w:type="spellStart"/>
+            <w:r>
+              <w:rPr>
+                <w:b/>
+                <w:color w:val="000000"/>
+              </w:rPr>
+              <w:t>Lumeta</w:t>
+            </w:r>
+            <w:proofErr w:type="spellEnd"/>
+            <w:r>
+              <w:rPr>
+                <w:b/>
+                <w:color w:val="000000"/>
+              </w:rPr>
+              <w:t xml:space="preserve"> Corporation</w:t>
             </w:r>
           </w:p>
           <w:p>
@@ -20826,8 +21837,16 @@
               <w:rPr>
                 <w:color w:val="000000"/>
               </w:rPr>
-              <w:t xml:space="preserve">    James Moler</w:t>
-            </w:r>
+              <w:t xml:space="preserve">    James </w:t>
+            </w:r>
+            <w:proofErr w:type="spellStart"/>
+            <w:r>
+              <w:rPr>
+                <w:color w:val="000000"/>
+              </w:rPr>
+              <w:t>Moler</w:t>
+            </w:r>
+            <w:proofErr w:type="spellEnd"/>
           </w:p>
           <w:p>
             <w:pPr>
@@ -20934,22 +21953,39 @@
               <w:rPr>
                 <w:color w:val="000000"/>
               </w:rPr>
-              <w:t xml:space="preserve">    Don Thibeau</w:t>
-            </w:r>
-          </w:p>
-          <w:p>
-            <w:pPr>
-              <w:rPr>
-                <w:b/>
-                <w:color w:val="000000"/>
-              </w:rPr>
-            </w:pPr>
-            <w:r>
-              <w:rPr>
-                <w:b/>
-                <w:color w:val="000000"/>
-              </w:rPr>
-              <w:t>PhishMe Inc.</w:t>
+              <w:t xml:space="preserve">    Don </w:t>
+            </w:r>
+            <w:proofErr w:type="spellStart"/>
+            <w:r>
+              <w:rPr>
+                <w:color w:val="000000"/>
+              </w:rPr>
+              <w:t>Thibeau</w:t>
+            </w:r>
+            <w:proofErr w:type="spellEnd"/>
+          </w:p>
+          <w:p>
+            <w:pPr>
+              <w:rPr>
+                <w:b/>
+                <w:color w:val="000000"/>
+              </w:rPr>
+            </w:pPr>
+            <w:proofErr w:type="spellStart"/>
+            <w:r>
+              <w:rPr>
+                <w:b/>
+                <w:color w:val="000000"/>
+              </w:rPr>
+              <w:t>PhishMe</w:t>
+            </w:r>
+            <w:proofErr w:type="spellEnd"/>
+            <w:r>
+              <w:rPr>
+                <w:b/>
+                <w:color w:val="000000"/>
+              </w:rPr>
+              <w:t xml:space="preserve"> Inc.</w:t>
             </w:r>
           </w:p>
           <w:p>
@@ -20990,8 +22026,16 @@
               <w:rPr>
                 <w:color w:val="000000"/>
               </w:rPr>
-              <w:t xml:space="preserve">    Daniel Wyschogrod</w:t>
-            </w:r>
+              <w:t xml:space="preserve">    Daniel </w:t>
+            </w:r>
+            <w:proofErr w:type="spellStart"/>
+            <w:r>
+              <w:rPr>
+                <w:color w:val="000000"/>
+              </w:rPr>
+              <w:t>Wyschogrod</w:t>
+            </w:r>
+            <w:proofErr w:type="spellEnd"/>
           </w:p>
           <w:p>
             <w:pPr>
@@ -21074,8 +22118,16 @@
               <w:rPr>
                 <w:color w:val="000000"/>
               </w:rPr>
-              <w:t xml:space="preserve">    Cedric LeRoux</w:t>
-            </w:r>
+              <w:t xml:space="preserve">    Cedric </w:t>
+            </w:r>
+            <w:proofErr w:type="spellStart"/>
+            <w:r>
+              <w:rPr>
+                <w:color w:val="000000"/>
+              </w:rPr>
+              <w:t>LeRoux</w:t>
+            </w:r>
+            <w:proofErr w:type="spellEnd"/>
           </w:p>
           <w:p>
             <w:pPr>
@@ -21128,8 +22180,16 @@
               <w:rPr>
                 <w:color w:val="000000"/>
               </w:rPr>
-              <w:t xml:space="preserve">    Greg Reaume</w:t>
-            </w:r>
+              <w:t xml:space="preserve">    Greg </w:t>
+            </w:r>
+            <w:proofErr w:type="spellStart"/>
+            <w:r>
+              <w:rPr>
+                <w:color w:val="000000"/>
+              </w:rPr>
+              <w:t>Reaume</w:t>
+            </w:r>
+            <w:proofErr w:type="spellEnd"/>
           </w:p>
           <w:p>
             <w:pPr>
@@ -21192,12 +22252,21 @@
                 <w:color w:val="000000"/>
               </w:rPr>
             </w:pPr>
-            <w:r>
-              <w:rPr>
-                <w:b/>
-                <w:color w:val="000000"/>
-              </w:rPr>
-              <w:t>ThreatConnect, Inc.</w:t>
+            <w:proofErr w:type="spellStart"/>
+            <w:r>
+              <w:rPr>
+                <w:b/>
+                <w:color w:val="000000"/>
+              </w:rPr>
+              <w:t>ThreatConnect</w:t>
+            </w:r>
+            <w:proofErr w:type="spellEnd"/>
+            <w:r>
+              <w:rPr>
+                <w:b/>
+                <w:color w:val="000000"/>
+              </w:rPr>
+              <w:t>, Inc.</w:t>
             </w:r>
           </w:p>
           <w:p>
@@ -21223,21 +22292,37 @@
               <w:rPr>
                 <w:color w:val="000000"/>
               </w:rPr>
-              <w:t xml:space="preserve">    Cole Iliff</w:t>
-            </w:r>
-          </w:p>
-          <w:p>
-            <w:pPr>
-              <w:rPr>
-                <w:color w:val="000000"/>
-              </w:rPr>
-            </w:pPr>
-            <w:r>
-              <w:rPr>
-                <w:color w:val="000000"/>
-              </w:rPr>
-              <w:t xml:space="preserve">    Andrew Pendergast</w:t>
-            </w:r>
+              <w:t xml:space="preserve">    Cole </w:t>
+            </w:r>
+            <w:proofErr w:type="spellStart"/>
+            <w:r>
+              <w:rPr>
+                <w:color w:val="000000"/>
+              </w:rPr>
+              <w:t>Iliff</w:t>
+            </w:r>
+            <w:proofErr w:type="spellEnd"/>
+          </w:p>
+          <w:p>
+            <w:pPr>
+              <w:rPr>
+                <w:color w:val="000000"/>
+              </w:rPr>
+            </w:pPr>
+            <w:r>
+              <w:rPr>
+                <w:color w:val="000000"/>
+              </w:rPr>
+              <w:t xml:space="preserve">    Andrew </w:t>
+            </w:r>
+            <w:proofErr w:type="spellStart"/>
+            <w:r>
+              <w:rPr>
+                <w:color w:val="000000"/>
+              </w:rPr>
+              <w:t>Pendergast</w:t>
+            </w:r>
+            <w:proofErr w:type="spellEnd"/>
           </w:p>
           <w:p>
             <w:pPr>
@@ -21272,26 +22357,43 @@
                 <w:color w:val="000000"/>
               </w:rPr>
             </w:pPr>
-            <w:r>
-              <w:rPr>
-                <w:b/>
-                <w:color w:val="000000"/>
-              </w:rPr>
-              <w:t>TruSTAR Technology</w:t>
-            </w:r>
-          </w:p>
-          <w:p>
-            <w:pPr>
-              <w:rPr>
-                <w:color w:val="000000"/>
-              </w:rPr>
-            </w:pPr>
-            <w:r>
-              <w:rPr>
-                <w:color w:val="000000"/>
-              </w:rPr>
-              <w:t xml:space="preserve">    Chris Roblee</w:t>
-            </w:r>
+            <w:proofErr w:type="spellStart"/>
+            <w:r>
+              <w:rPr>
+                <w:b/>
+                <w:color w:val="000000"/>
+              </w:rPr>
+              <w:t>TruSTAR</w:t>
+            </w:r>
+            <w:proofErr w:type="spellEnd"/>
+            <w:r>
+              <w:rPr>
+                <w:b/>
+                <w:color w:val="000000"/>
+              </w:rPr>
+              <w:t xml:space="preserve"> Technology</w:t>
+            </w:r>
+          </w:p>
+          <w:p>
+            <w:pPr>
+              <w:rPr>
+                <w:color w:val="000000"/>
+              </w:rPr>
+            </w:pPr>
+            <w:r>
+              <w:rPr>
+                <w:color w:val="000000"/>
+              </w:rPr>
+              <w:t xml:space="preserve">    Chris </w:t>
+            </w:r>
+            <w:proofErr w:type="spellStart"/>
+            <w:r>
+              <w:rPr>
+                <w:color w:val="000000"/>
+              </w:rPr>
+              <w:t>Roblee</w:t>
+            </w:r>
+            <w:proofErr w:type="spellEnd"/>
           </w:p>
           <w:p>
             <w:pPr>
@@ -21490,36 +22592,61 @@
               <w:rPr>
                 <w:color w:val="000000"/>
               </w:rPr>
-              <w:t xml:space="preserve">    Justin Stekervetz</w:t>
-            </w:r>
-          </w:p>
-          <w:p>
-            <w:pPr>
-              <w:rPr>
-                <w:b/>
-                <w:color w:val="000000"/>
-              </w:rPr>
-            </w:pPr>
-            <w:r>
-              <w:rPr>
-                <w:b/>
-                <w:color w:val="000000"/>
-              </w:rPr>
-              <w:t>ViaSat, Inc.</w:t>
-            </w:r>
-          </w:p>
-          <w:p>
-            <w:pPr>
-              <w:rPr>
-                <w:color w:val="000000"/>
-              </w:rPr>
-            </w:pPr>
-            <w:r>
-              <w:rPr>
-                <w:color w:val="000000"/>
-              </w:rPr>
-              <w:t xml:space="preserve">    Lee Chieffalo</w:t>
-            </w:r>
+              <w:t xml:space="preserve">    Justin </w:t>
+            </w:r>
+            <w:proofErr w:type="spellStart"/>
+            <w:r>
+              <w:rPr>
+                <w:color w:val="000000"/>
+              </w:rPr>
+              <w:t>Stekervetz</w:t>
+            </w:r>
+            <w:proofErr w:type="spellEnd"/>
+          </w:p>
+          <w:p>
+            <w:pPr>
+              <w:rPr>
+                <w:b/>
+                <w:color w:val="000000"/>
+              </w:rPr>
+            </w:pPr>
+            <w:proofErr w:type="spellStart"/>
+            <w:r>
+              <w:rPr>
+                <w:b/>
+                <w:color w:val="000000"/>
+              </w:rPr>
+              <w:t>ViaSat</w:t>
+            </w:r>
+            <w:proofErr w:type="spellEnd"/>
+            <w:r>
+              <w:rPr>
+                <w:b/>
+                <w:color w:val="000000"/>
+              </w:rPr>
+              <w:t>, Inc.</w:t>
+            </w:r>
+          </w:p>
+          <w:p>
+            <w:pPr>
+              <w:rPr>
+                <w:color w:val="000000"/>
+              </w:rPr>
+            </w:pPr>
+            <w:r>
+              <w:rPr>
+                <w:color w:val="000000"/>
+              </w:rPr>
+              <w:t xml:space="preserve">    Lee </w:t>
+            </w:r>
+            <w:proofErr w:type="spellStart"/>
+            <w:r>
+              <w:rPr>
+                <w:color w:val="000000"/>
+              </w:rPr>
+              <w:t>Chieffalo</w:t>
+            </w:r>
+            <w:proofErr w:type="spellEnd"/>
           </w:p>
           <w:p>
             <w:pPr>
@@ -21554,21 +22681,38 @@
                 <w:color w:val="000000"/>
               </w:rPr>
             </w:pPr>
-            <w:r>
-              <w:rPr>
-                <w:b/>
-                <w:color w:val="000000"/>
-              </w:rPr>
-              <w:t>Yaana Technologies, LLC</w:t>
-            </w:r>
-          </w:p>
-          <w:p>
-            <w:r>
-              <w:rPr>
-                <w:color w:val="000000"/>
-              </w:rPr>
-              <w:t xml:space="preserve">    Anthony Rutkowski</w:t>
-            </w:r>
+            <w:proofErr w:type="spellStart"/>
+            <w:r>
+              <w:rPr>
+                <w:b/>
+                <w:color w:val="000000"/>
+              </w:rPr>
+              <w:t>Yaana</w:t>
+            </w:r>
+            <w:proofErr w:type="spellEnd"/>
+            <w:r>
+              <w:rPr>
+                <w:b/>
+                <w:color w:val="000000"/>
+              </w:rPr>
+              <w:t xml:space="preserve"> Technologies, LLC</w:t>
+            </w:r>
+          </w:p>
+          <w:p>
+            <w:r>
+              <w:rPr>
+                <w:color w:val="000000"/>
+              </w:rPr>
+              <w:t xml:space="preserve">    Anthony </w:t>
+            </w:r>
+            <w:proofErr w:type="spellStart"/>
+            <w:r>
+              <w:rPr>
+                <w:color w:val="000000"/>
+              </w:rPr>
+              <w:t>Rutkowski</w:t>
+            </w:r>
+            <w:proofErr w:type="spellEnd"/>
           </w:p>
         </w:tc>
       </w:tr>
@@ -21596,20 +22740,20 @@
           <w:numId w:val="12"/>
         </w:numPr>
       </w:pPr>
-      <w:bookmarkStart w:id="90" w:name="_Toc85472898"/>
-      <w:bookmarkStart w:id="91" w:name="_Toc287332014"/>
-      <w:bookmarkStart w:id="92" w:name="_Toc440957909"/>
-      <w:bookmarkStart w:id="93" w:name="_Toc449961967"/>
-      <w:bookmarkStart w:id="94" w:name="_Toc450223038"/>
+      <w:bookmarkStart w:id="75" w:name="_Toc85472898"/>
+      <w:bookmarkStart w:id="76" w:name="_Toc287332014"/>
+      <w:bookmarkStart w:id="77" w:name="_Toc440957909"/>
+      <w:bookmarkStart w:id="78" w:name="_Toc449961967"/>
+      <w:bookmarkStart w:id="79" w:name="_Toc450223038"/>
       <w:r>
         <w:lastRenderedPageBreak/>
         <w:t>Revision History</w:t>
       </w:r>
-      <w:bookmarkEnd w:id="90"/>
-      <w:bookmarkEnd w:id="91"/>
-      <w:bookmarkEnd w:id="92"/>
-      <w:bookmarkEnd w:id="93"/>
-      <w:bookmarkEnd w:id="94"/>
+      <w:bookmarkEnd w:id="75"/>
+      <w:bookmarkEnd w:id="76"/>
+      <w:bookmarkEnd w:id="77"/>
+      <w:bookmarkEnd w:id="78"/>
+      <w:bookmarkEnd w:id="79"/>
     </w:p>
     <w:tbl>
       <w:tblPr>
@@ -21788,274 +22932,13 @@
   <w:p>
     <w:pPr>
       <w:pStyle w:val="Footer"/>
-      <w:tabs>
-        <w:tab w:val="clear" w:pos="4320"/>
-        <w:tab w:val="clear" w:pos="8640"/>
-        <w:tab w:val="center" w:pos="4680"/>
-        <w:tab w:val="right" w:pos="9360"/>
-      </w:tabs>
-      <w:rPr>
-        <w:sz w:val="16"/>
-        <w:szCs w:val="16"/>
-        <w:lang w:val="en-US"/>
-      </w:rPr>
-    </w:pPr>
-    <w:r>
-      <w:rPr>
-        <w:sz w:val="16"/>
-        <w:szCs w:val="16"/>
-      </w:rPr>
-      <w:t>cybox-2.1.1-wd01-part</w:t>
-    </w:r>
-    <w:r>
-      <w:rPr>
-        <w:sz w:val="16"/>
-        <w:szCs w:val="16"/>
-        <w:lang w:val="en-US"/>
-      </w:rPr>
-      <w:t>7</w:t>
-    </w:r>
-    <w:r>
-      <w:rPr>
-        <w:sz w:val="16"/>
-        <w:szCs w:val="16"/>
-      </w:rPr>
-      <w:t>-</w:t>
-    </w:r>
-    <w:r>
-      <w:rPr>
-        <w:sz w:val="16"/>
-        <w:szCs w:val="16"/>
-        <w:lang w:val="en-US"/>
-      </w:rPr>
-      <w:t>api-object</w:t>
-    </w:r>
-    <w:r>
-      <w:rPr>
-        <w:sz w:val="16"/>
-        <w:szCs w:val="16"/>
-      </w:rPr>
-      <w:tab/>
-      <w:t>Working Draft 01</w:t>
-    </w:r>
-    <w:r>
-      <w:rPr>
-        <w:sz w:val="16"/>
-        <w:szCs w:val="16"/>
-      </w:rPr>
-      <w:tab/>
-    </w:r>
-    <w:r>
-      <w:rPr>
-        <w:sz w:val="16"/>
-        <w:szCs w:val="16"/>
-        <w:lang w:val="en-US"/>
-      </w:rPr>
-      <w:t>15 December</w:t>
-    </w:r>
-    <w:r>
-      <w:rPr>
-        <w:sz w:val="16"/>
-        <w:szCs w:val="16"/>
-      </w:rPr>
-      <w:t xml:space="preserve"> </w:t>
-    </w:r>
-    <w:r>
-      <w:rPr>
-        <w:sz w:val="16"/>
-        <w:szCs w:val="16"/>
-        <w:lang w:val="en-US"/>
-      </w:rPr>
-      <w:t>2015</w:t>
-    </w:r>
-  </w:p>
-  <w:p>
-    <w:pPr>
-      <w:pStyle w:val="Footer"/>
-      <w:tabs>
-        <w:tab w:val="clear" w:pos="4320"/>
-        <w:tab w:val="clear" w:pos="8640"/>
-        <w:tab w:val="center" w:pos="4680"/>
-        <w:tab w:val="right" w:pos="9360"/>
-      </w:tabs>
-      <w:rPr>
-        <w:sz w:val="16"/>
-        <w:szCs w:val="16"/>
-        <w:lang w:val="en-US"/>
-      </w:rPr>
-    </w:pPr>
-    <w:r>
-      <w:rPr>
-        <w:sz w:val="16"/>
-        <w:szCs w:val="16"/>
-      </w:rPr>
-      <w:t xml:space="preserve">Standards Track </w:t>
-    </w:r>
-    <w:r>
-      <w:rPr>
-        <w:sz w:val="16"/>
-        <w:szCs w:val="16"/>
-        <w:lang w:val="en-US"/>
-      </w:rPr>
-      <w:t>Draft</w:t>
-    </w:r>
-    <w:r>
-      <w:rPr>
-        <w:sz w:val="16"/>
-        <w:szCs w:val="16"/>
-      </w:rPr>
-      <w:tab/>
-      <w:t>Copyright ©</w:t>
-    </w:r>
-    <w:r>
-      <w:rPr>
-        <w:sz w:val="16"/>
-        <w:szCs w:val="16"/>
-      </w:rPr>
-      <w:t xml:space="preserve"> O</w:t>
-    </w:r>
-    <w:r>
-      <w:rPr>
-        <w:sz w:val="16"/>
-        <w:szCs w:val="16"/>
-      </w:rPr>
-      <w:t>ASIS Open 201</w:t>
-    </w:r>
-    <w:r>
-      <w:rPr>
-        <w:sz w:val="16"/>
-        <w:szCs w:val="16"/>
-        <w:lang w:val="en-US"/>
-      </w:rPr>
-      <w:t>5</w:t>
-    </w:r>
-    <w:r>
-      <w:rPr>
-        <w:sz w:val="16"/>
-        <w:szCs w:val="16"/>
-      </w:rPr>
-      <w:t>. All Rights Reserved.</w:t>
-    </w:r>
-    <w:r>
-      <w:rPr>
-        <w:sz w:val="16"/>
-        <w:szCs w:val="16"/>
-      </w:rPr>
-      <w:tab/>
-    </w:r>
-    <w:r>
-      <w:rPr>
-        <w:sz w:val="16"/>
-        <w:szCs w:val="16"/>
-      </w:rPr>
-      <w:t xml:space="preserve">Page </w:t>
-    </w:r>
-    <w:r>
-      <w:rPr>
-        <w:rStyle w:val="PageNumber"/>
-        <w:sz w:val="16"/>
-        <w:szCs w:val="16"/>
-      </w:rPr>
-      <w:fldChar w:fldCharType="begin"/>
-    </w:r>
-    <w:r>
-      <w:rPr>
-        <w:rStyle w:val="PageNumber"/>
-        <w:sz w:val="16"/>
-        <w:szCs w:val="16"/>
-      </w:rPr>
-      <w:instrText xml:space="preserve"> PAGE </w:instrText>
-    </w:r>
-    <w:r>
-      <w:rPr>
-        <w:rStyle w:val="PageNumber"/>
-        <w:sz w:val="16"/>
-        <w:szCs w:val="16"/>
-      </w:rPr>
-      <w:fldChar w:fldCharType="separate"/>
-    </w:r>
-    <w:r>
-      <w:rPr>
-        <w:rStyle w:val="PageNumber"/>
-        <w:noProof/>
-        <w:sz w:val="16"/>
-        <w:szCs w:val="16"/>
-      </w:rPr>
-      <w:t>10</w:t>
-    </w:r>
-    <w:r>
-      <w:rPr>
-        <w:rStyle w:val="PageNumber"/>
-        <w:sz w:val="16"/>
-        <w:szCs w:val="16"/>
-      </w:rPr>
-      <w:fldChar w:fldCharType="end"/>
-    </w:r>
-    <w:r>
-      <w:rPr>
-        <w:rStyle w:val="PageNumber"/>
-        <w:sz w:val="16"/>
-        <w:szCs w:val="16"/>
-      </w:rPr>
-      <w:t xml:space="preserve"> of </w:t>
-    </w:r>
-    <w:r>
-      <w:rPr>
-        <w:rStyle w:val="PageNumber"/>
-        <w:sz w:val="16"/>
-        <w:szCs w:val="16"/>
-      </w:rPr>
-      <w:fldChar w:fldCharType="begin"/>
-    </w:r>
-    <w:r>
-      <w:rPr>
-        <w:rStyle w:val="PageNumber"/>
-        <w:sz w:val="16"/>
-        <w:szCs w:val="16"/>
-      </w:rPr>
-      <w:instrText xml:space="preserve"> NUMPAGES </w:instrText>
-    </w:r>
-    <w:r>
-      <w:rPr>
-        <w:rStyle w:val="PageNumber"/>
-        <w:sz w:val="16"/>
-        <w:szCs w:val="16"/>
-      </w:rPr>
-      <w:fldChar w:fldCharType="separate"/>
-    </w:r>
-    <w:r>
-      <w:rPr>
-        <w:rStyle w:val="PageNumber"/>
-        <w:noProof/>
-        <w:sz w:val="16"/>
-        <w:szCs w:val="16"/>
-      </w:rPr>
-      <w:t>27</w:t>
-    </w:r>
-    <w:r>
-      <w:rPr>
-        <w:rStyle w:val="PageNumber"/>
-        <w:sz w:val="16"/>
-        <w:szCs w:val="16"/>
-      </w:rPr>
-      <w:fldChar w:fldCharType="end"/>
-    </w:r>
-  </w:p>
-</w:ftr>
-</file>
-
-<file path=word/footer2.xml><?xml version="1.0" encoding="utf-8"?>
-<w:ftr xmlns:wpc="http://schemas.microsoft.com/office/word/2010/wordprocessingCanvas" xmlns:cx="http://schemas.microsoft.com/office/drawing/2014/chartex" xmlns:cx1="http://schemas.microsoft.com/office/drawing/2015/9/8/chartex" xmlns:mc="http://schemas.openxmlformats.org/markup-compatibility/2006" xmlns:o="urn:schemas-microsoft-com:office:office" xmlns:r="http://schemas.openxmlformats.org/officeDocument/2006/relationships" xmlns:m="http://schemas.openxmlformats.org/officeDocument/2006/math" xmlns:v="urn:schemas-microsoft-com:vml" xmlns:wp14="http://schemas.microsoft.com/office/word/2010/wordprocessingDrawing" xmlns:wp="http://schemas.openxmlformats.org/drawingml/2006/wordprocessingDrawing" xmlns:w10="urn:schemas-microsoft-com:office:word" xmlns:w="http://schemas.openxmlformats.org/wordprocessingml/2006/main" xmlns:w14="http://schemas.microsoft.com/office/word/2010/wordml" xmlns:w15="http://schemas.microsoft.com/office/word/2012/wordml" xmlns:w16se="http://schemas.microsoft.com/office/word/2015/wordml/symex" xmlns:wpg="http://schemas.microsoft.com/office/word/2010/wordprocessingGroup" xmlns:wpi="http://schemas.microsoft.com/office/word/2010/wordprocessingInk" xmlns:wne="http://schemas.microsoft.com/office/word/2006/wordml" xmlns:wps="http://schemas.microsoft.com/office/word/2010/wordprocessingShape" mc:Ignorable="w14 w15 w16se wp14">
-  <w:p>
-    <w:pPr>
-      <w:pStyle w:val="Footer"/>
     </w:pPr>
   </w:p>
   <w:p/>
 </w:ftr>
 </file>
 
-<file path=word/footer3.xml><?xml version="1.0" encoding="utf-8"?>
+<file path=word/footer2.xml><?xml version="1.0" encoding="utf-8"?>
 <w:ftr xmlns:wpc="http://schemas.microsoft.com/office/word/2010/wordprocessingCanvas" xmlns:cx="http://schemas.microsoft.com/office/drawing/2014/chartex" xmlns:cx1="http://schemas.microsoft.com/office/drawing/2015/9/8/chartex" xmlns:mc="http://schemas.openxmlformats.org/markup-compatibility/2006" xmlns:o="urn:schemas-microsoft-com:office:office" xmlns:r="http://schemas.openxmlformats.org/officeDocument/2006/relationships" xmlns:m="http://schemas.openxmlformats.org/officeDocument/2006/math" xmlns:v="urn:schemas-microsoft-com:vml" xmlns:wp14="http://schemas.microsoft.com/office/word/2010/wordprocessingDrawing" xmlns:wp="http://schemas.openxmlformats.org/drawingml/2006/wordprocessingDrawing" xmlns:w10="urn:schemas-microsoft-com:office:word" xmlns:w="http://schemas.openxmlformats.org/wordprocessingml/2006/main" xmlns:w14="http://schemas.microsoft.com/office/word/2010/wordml" xmlns:w15="http://schemas.microsoft.com/office/word/2012/wordml" xmlns:w16se="http://schemas.microsoft.com/office/word/2015/wordml/symex" xmlns:wpg="http://schemas.microsoft.com/office/word/2010/wordprocessingGroup" xmlns:wpi="http://schemas.microsoft.com/office/word/2010/wordprocessingInk" xmlns:wne="http://schemas.microsoft.com/office/word/2006/wordml" xmlns:wps="http://schemas.microsoft.com/office/word/2010/wordprocessingShape" mc:Ignorable="w14 w15 w16se wp14">
   <w:p>
     <w:pPr>
@@ -22223,7 +23106,7 @@
         <w:sz w:val="16"/>
         <w:szCs w:val="16"/>
       </w:rPr>
-      <w:t>11</w:t>
+      <w:t>10</w:t>
     </w:r>
     <w:r>
       <w:rPr>
@@ -22272,7 +23155,7 @@
         <w:sz w:val="16"/>
         <w:szCs w:val="16"/>
       </w:rPr>
-      <w:t>27</w:t>
+      <w:t>26</w:t>
     </w:r>
     <w:r>
       <w:rPr>
@@ -22286,7 +23169,7 @@
 </w:ftr>
 </file>
 
-<file path=word/footer4.xml><?xml version="1.0" encoding="utf-8"?>
+<file path=word/footer3.xml><?xml version="1.0" encoding="utf-8"?>
 <w:ftr xmlns:wpc="http://schemas.microsoft.com/office/word/2010/wordprocessingCanvas" xmlns:cx="http://schemas.microsoft.com/office/drawing/2014/chartex" xmlns:cx1="http://schemas.microsoft.com/office/drawing/2015/9/8/chartex" xmlns:mc="http://schemas.openxmlformats.org/markup-compatibility/2006" xmlns:o="urn:schemas-microsoft-com:office:office" xmlns:r="http://schemas.openxmlformats.org/officeDocument/2006/relationships" xmlns:m="http://schemas.openxmlformats.org/officeDocument/2006/math" xmlns:v="urn:schemas-microsoft-com:vml" xmlns:wp14="http://schemas.microsoft.com/office/word/2010/wordprocessingDrawing" xmlns:wp="http://schemas.openxmlformats.org/drawingml/2006/wordprocessingDrawing" xmlns:w10="urn:schemas-microsoft-com:office:word" xmlns:w="http://schemas.openxmlformats.org/wordprocessingml/2006/main" xmlns:w14="http://schemas.microsoft.com/office/word/2010/wordml" xmlns:w15="http://schemas.microsoft.com/office/word/2012/wordml" xmlns:w16se="http://schemas.microsoft.com/office/word/2015/wordml/symex" xmlns:wpg="http://schemas.microsoft.com/office/word/2010/wordprocessingGroup" xmlns:wpi="http://schemas.microsoft.com/office/word/2010/wordprocessingInk" xmlns:wne="http://schemas.microsoft.com/office/word/2006/wordml" xmlns:wps="http://schemas.microsoft.com/office/word/2010/wordprocessingShape" mc:Ignorable="w14 w15 w16se wp14">
   <w:p>
     <w:pPr>
@@ -22461,7 +23344,7 @@
         <w:sz w:val="16"/>
         <w:szCs w:val="16"/>
       </w:rPr>
-      <w:t>21</w:t>
+      <w:t>23</w:t>
     </w:r>
     <w:r>
       <w:rPr>
@@ -22510,7 +23393,7 @@
         <w:sz w:val="16"/>
         <w:szCs w:val="16"/>
       </w:rPr>
-      <w:t>27</w:t>
+      <w:t>26</w:t>
     </w:r>
     <w:r>
       <w:rPr>
@@ -23779,14 +24662,6 @@
     <w:abstractNumId w:val="2"/>
   </w:num>
 </w:numbering>
-</file>
-
-<file path=word/people.xml><?xml version="1.0" encoding="utf-8"?>
-<w15:people xmlns:wpc="http://schemas.microsoft.com/office/word/2010/wordprocessingCanvas" xmlns:cx="http://schemas.microsoft.com/office/drawing/2014/chartex" xmlns:cx1="http://schemas.microsoft.com/office/drawing/2015/9/8/chartex" xmlns:mc="http://schemas.openxmlformats.org/markup-compatibility/2006" xmlns:o="urn:schemas-microsoft-com:office:office" xmlns:r="http://schemas.openxmlformats.org/officeDocument/2006/relationships" xmlns:m="http://schemas.openxmlformats.org/officeDocument/2006/math" xmlns:v="urn:schemas-microsoft-com:vml" xmlns:wp14="http://schemas.microsoft.com/office/word/2010/wordprocessingDrawing" xmlns:wp="http://schemas.openxmlformats.org/drawingml/2006/wordprocessingDrawing" xmlns:w10="urn:schemas-microsoft-com:office:word" xmlns:w="http://schemas.openxmlformats.org/wordprocessingml/2006/main" xmlns:w14="http://schemas.microsoft.com/office/word/2010/wordml" xmlns:w15="http://schemas.microsoft.com/office/word/2012/wordml" xmlns:w16se="http://schemas.microsoft.com/office/word/2015/wordml/symex" xmlns:wpg="http://schemas.microsoft.com/office/word/2010/wordprocessingGroup" xmlns:wpi="http://schemas.microsoft.com/office/word/2010/wordprocessingInk" xmlns:wne="http://schemas.microsoft.com/office/word/2006/wordml" xmlns:wps="http://schemas.microsoft.com/office/word/2010/wordprocessingShape" mc:Ignorable="w14 w15 w16se wp14">
-  <w15:person w15:author="Roberge, Robert J">
-    <w15:presenceInfo w15:providerId="AD" w15:userId="S-1-5-21-1940666338-227100268-1349548132-44007"/>
-  </w15:person>
-</w15:people>
 </file>
 
 <file path=word/styles.xml><?xml version="1.0" encoding="utf-8"?>
@@ -25392,7 +26267,7 @@
 </file>
 
 <file path=customXml/itemProps1.xml><?xml version="1.0" encoding="utf-8"?>
-<ds:datastoreItem xmlns:ds="http://schemas.openxmlformats.org/officeDocument/2006/customXml" ds:itemID="{9A323D14-D8FD-4304-9986-9BB9DB837726}">
+<ds:datastoreItem xmlns:ds="http://schemas.openxmlformats.org/officeDocument/2006/customXml" ds:itemID="{4C88E0CB-D463-4B7B-B678-8F4C5D0EACE9}">
   <ds:schemaRefs>
     <ds:schemaRef ds:uri="http://schemas.openxmlformats.org/officeDocument/2006/bibliography"/>
   </ds:schemaRefs>

</xml_diff>